<commit_message>
Repaired DeepClone and DeepTransfer. Updated documentation.
</commit_message>
<xml_diff>
--- a/Docs/ReadMe.docx
+++ b/Docs/ReadMe.docx
@@ -67,7 +67,19 @@
         <w:t xml:space="preserve">ad-hoc </w:t>
       </w:r>
       <w:r>
-        <w:t>drills and cuts, by the time you get everything planned out and configured</w:t>
+        <w:t>drills and cuts, by the time you get everything planned out</w:t>
+      </w:r>
+      <w:r>
+        <w:t>, drafted into your favorite CAD application,</w:t>
+      </w:r>
+      <w:r>
+        <w:t xml:space="preserve"> and configured</w:t>
+      </w:r>
+      <w:r>
+        <w:t xml:space="preserve"> </w:t>
+      </w:r>
+      <w:r>
+        <w:t>with a matching CAM application</w:t>
       </w:r>
       <w:r>
         <w:t>, you would</w:t>
@@ -165,7 +177,7 @@
           <w:noProof/>
         </w:rPr>
         <w:drawing>
-          <wp:inline distT="0" distB="0" distL="0" distR="0" wp14:anchorId="60706A13" wp14:editId="1D4C13BD">
+          <wp:inline distT="0" distB="0" distL="0" distR="0" wp14:anchorId="60706A13" wp14:editId="7DDF6500">
             <wp:extent cx="5852172" cy="3139446"/>
             <wp:effectExtent l="0" t="0" r="0" b="3810"/>
             <wp:docPr id="1887760356" name="Picture 2"/>
@@ -217,6 +229,7 @@
         <w:pStyle w:val="Heading2"/>
       </w:pPr>
       <w:r>
+        <w:lastRenderedPageBreak/>
         <w:t>Why ShopTools?</w:t>
       </w:r>
     </w:p>
@@ -270,7 +283,6 @@
           <w:b/>
           <w:bCs/>
         </w:rPr>
-        <w:lastRenderedPageBreak/>
         <w:t>Drill Press</w:t>
       </w:r>
       <w:r>
@@ -411,7 +423,13 @@
         <w:t>D. No CAM. No tool-path configurations</w:t>
       </w:r>
       <w:r>
-        <w:t>. Just accurate positioning of your material on the waste board, and your CNC does the rest.</w:t>
+        <w:t xml:space="preserve">. </w:t>
+      </w:r>
+      <w:r>
+        <w:t xml:space="preserve">You just accurately </w:t>
+      </w:r>
+      <w:r>
+        <w:t>position your material on the waste board, and your CNC does the rest.</w:t>
       </w:r>
     </w:p>
     <w:p>
@@ -427,13 +445,34 @@
           <w:b/>
           <w:bCs/>
         </w:rPr>
-        <w:t>Template-driven workflow</w:t>
-      </w:r>
-      <w:r>
-        <w:t xml:space="preserve">. </w:t>
-      </w:r>
-      <w:r>
-        <w:t>Just drag and drop movements, drill positions, and cut lines into place.</w:t>
+        <w:t>Use any numbering system</w:t>
+      </w:r>
+      <w:r>
+        <w:t xml:space="preserve">. Every measurement textbox supports </w:t>
+      </w:r>
+      <w:r>
+        <w:t xml:space="preserve">every </w:t>
+      </w:r>
+      <w:r>
+        <w:t xml:space="preserve">popular </w:t>
+      </w:r>
+      <w:r>
+        <w:t xml:space="preserve">distance-type measurement expression. </w:t>
+      </w:r>
+      <w:r>
+        <w:t>You can s</w:t>
+      </w:r>
+      <w:r>
+        <w:t xml:space="preserve">pecify inches and fractions of an inch for one </w:t>
+      </w:r>
+      <w:r>
+        <w:t xml:space="preserve">parameter, while using </w:t>
+      </w:r>
+      <w:r>
+        <w:t xml:space="preserve">decimal inches or </w:t>
+      </w:r>
+      <w:r>
+        <w:t>millimeters for another.</w:t>
       </w:r>
       <w:r>
         <w:br/>
@@ -452,10 +491,13 @@
           <w:b/>
           <w:bCs/>
         </w:rPr>
-        <w:t>No job is too simple</w:t>
-      </w:r>
-      <w:r>
-        <w:t>. Even if you only need to drill one hole or make one cut, this is the perfect way to get it perfect the first time every time.</w:t>
+        <w:t>Template-driven workflow</w:t>
+      </w:r>
+      <w:r>
+        <w:t xml:space="preserve">. </w:t>
+      </w:r>
+      <w:r>
+        <w:t>Just drag and drop movements, drill positions, and cut lines into place.</w:t>
       </w:r>
       <w:r>
         <w:br/>
@@ -474,13 +516,10 @@
           <w:b/>
           <w:bCs/>
         </w:rPr>
-        <w:t>Lines at any angle</w:t>
-      </w:r>
-      <w:r>
-        <w:t xml:space="preserve">. </w:t>
-      </w:r>
-      <w:r>
-        <w:t>Set a couple of parameters and go.</w:t>
+        <w:t>No job is too simple</w:t>
+      </w:r>
+      <w:r>
+        <w:t>. Even if you only need to drill one hole or make one cut, this is the perfect way to get it perfect the first time every time.</w:t>
       </w:r>
       <w:r>
         <w:br/>
@@ -499,13 +538,13 @@
           <w:b/>
           <w:bCs/>
         </w:rPr>
-        <w:t>Save and reuse cut lists</w:t>
+        <w:t>Lines at any angle</w:t>
       </w:r>
       <w:r>
         <w:t xml:space="preserve">. </w:t>
       </w:r>
       <w:r>
-        <w:t>Open, edit, and export to G-code whenever you need.</w:t>
+        <w:t>Set a couple of parameters and go.</w:t>
       </w:r>
       <w:r>
         <w:br/>
@@ -524,51 +563,80 @@
           <w:b/>
           <w:bCs/>
         </w:rPr>
-        <w:t>One-time table setup</w:t>
+        <w:t>Save and reuse cut lists</w:t>
       </w:r>
       <w:r>
         <w:t xml:space="preserve">. </w:t>
       </w:r>
       <w:r>
-        <w:t>Just set your dimensions, directions of travel, and origins. Done.</w:t>
-      </w:r>
-    </w:p>
-    <w:p>
-      <w:r>
-        <w:t>{Line}</w:t>
-      </w:r>
-    </w:p>
-    <w:p>
-      <w:pPr>
-        <w:pStyle w:val="Heading2"/>
-      </w:pPr>
-      <w:r>
-        <w:t>The Safest Way to Run Your Shop</w:t>
-      </w:r>
-    </w:p>
-    <w:p>
-      <w:r>
-        <w:t xml:space="preserve">Why get your hands near a spinning blade when you don’t have to? With ShopTools, the only time you touch the machine is when you’re </w:t>
-      </w:r>
+        <w:t>Open, edit, and export to G-code whenever you need.</w:t>
+      </w:r>
+      <w:r>
+        <w:br/>
+      </w:r>
+    </w:p>
+    <w:p>
+      <w:pPr>
+        <w:pStyle w:val="ListParagraph"/>
+        <w:numPr>
+          <w:ilvl w:val="0"/>
+          <w:numId w:val="2"/>
+        </w:numPr>
+      </w:pPr>
       <w:r>
         <w:rPr>
           <w:b/>
           <w:bCs/>
         </w:rPr>
-        <w:t>calibrating it, turning it on,</w:t>
-      </w:r>
-      <w:r>
-        <w:t xml:space="preserve"> or </w:t>
+        <w:t>One-time table setup</w:t>
+      </w:r>
+      <w:r>
+        <w:t xml:space="preserve">. </w:t>
+      </w:r>
+      <w:r>
+        <w:t>Just set your dimensions, directions of travel, and origins. Done.</w:t>
+      </w:r>
+    </w:p>
+    <w:p>
+      <w:r>
+        <w:t>{Line}</w:t>
+      </w:r>
+    </w:p>
+    <w:p>
+      <w:pPr>
+        <w:pStyle w:val="Heading2"/>
+      </w:pPr>
+      <w:r>
+        <w:t>The Safest Way to Run Your Shop</w:t>
+      </w:r>
+    </w:p>
+    <w:p>
+      <w:r>
+        <w:t xml:space="preserve">Why get your hands near a spinning blade when you don’t have to? With ShopTools, the only time you touch the machine is when you’re </w:t>
       </w:r>
       <w:r>
         <w:rPr>
           <w:b/>
           <w:bCs/>
         </w:rPr>
+        <w:t>calibrating it, turning it on,</w:t>
+      </w:r>
+      <w:r>
+        <w:t xml:space="preserve"> or </w:t>
+      </w:r>
+      <w:r>
+        <w:rPr>
+          <w:b/>
+          <w:bCs/>
+        </w:rPr>
         <w:t>turning it off</w:t>
       </w:r>
       <w:r>
-        <w:t xml:space="preserve">. Everything in between is hands-free. Faster cuts, safer operation, and zero risk of </w:t>
+        <w:t xml:space="preserve">. Everything in </w:t>
+      </w:r>
+      <w:r>
+        <w:lastRenderedPageBreak/>
+        <w:t xml:space="preserve">between is hands-free. Faster cuts, safer operation, and zero risk of </w:t>
       </w:r>
       <w:r>
         <w:t>kick-back or touching rotating equipment</w:t>

</xml_diff>

<commit_message>
Updates for version 25.1219.4900
Drawing support for all remaining shapes.
</commit_message>
<xml_diff>
--- a/Docs/ReadMe.docx
+++ b/Docs/ReadMe.docx
@@ -177,7 +177,7 @@
           <w:noProof/>
         </w:rPr>
         <w:drawing>
-          <wp:inline distT="0" distB="0" distL="0" distR="0" wp14:anchorId="60706A13" wp14:editId="7DDF6500">
+          <wp:inline distT="0" distB="0" distL="0" distR="0" wp14:anchorId="60706A13" wp14:editId="046C641B">
             <wp:extent cx="5852172" cy="3139446"/>
             <wp:effectExtent l="0" t="0" r="0" b="3810"/>
             <wp:docPr id="1887760356" name="Picture 2"/>
@@ -701,6 +701,75 @@
     <w:p>
       <w:r>
         <w:t>Download ShopTools today and make your shop run smoother than ever.</w:t>
+      </w:r>
+    </w:p>
+    <w:p>
+      <w:r>
+        <w:t>{Line}</w:t>
+      </w:r>
+    </w:p>
+    <w:p>
+      <w:pPr>
+        <w:pStyle w:val="Heading2"/>
+      </w:pPr>
+      <w:r>
+        <w:t xml:space="preserve">Developing With </w:t>
+      </w:r>
+      <w:proofErr w:type="spellStart"/>
+      <w:r>
+        <w:t>ShopTools</w:t>
+      </w:r>
+      <w:proofErr w:type="spellEnd"/>
+    </w:p>
+    <w:p>
+      <w:r>
+        <w:t>You can see the full SDK documentation</w:t>
+      </w:r>
+      <w:r>
+        <w:t xml:space="preserve"> for </w:t>
+      </w:r>
+      <w:proofErr w:type="spellStart"/>
+      <w:r>
+        <w:t>ShopTools</w:t>
+      </w:r>
+      <w:proofErr w:type="spellEnd"/>
+      <w:r>
+        <w:t xml:space="preserve"> </w:t>
+      </w:r>
+      <w:r>
+        <w:t xml:space="preserve">here on the GitHub site </w:t>
+      </w:r>
+      <w:r>
+        <w:t xml:space="preserve">at </w:t>
+      </w:r>
+      <w:hyperlink r:id="rId7" w:history="1">
+        <w:r>
+          <w:rPr>
+            <w:rStyle w:val="Hyperlink"/>
+          </w:rPr>
+          <w:t>https://danielan</w:t>
+        </w:r>
+        <w:r>
+          <w:rPr>
+            <w:rStyle w:val="Hyperlink"/>
+          </w:rPr>
+          <w:t>y</w:t>
+        </w:r>
+        <w:r>
+          <w:rPr>
+            <w:rStyle w:val="Hyperlink"/>
+          </w:rPr>
+          <w:t>where.github.</w:t>
+        </w:r>
+        <w:r>
+          <w:rPr>
+            <w:rStyle w:val="Hyperlink"/>
+          </w:rPr>
+          <w:t>io/ShopTools</w:t>
+        </w:r>
+      </w:hyperlink>
+      <w:r>
+        <w:t>.</w:t>
       </w:r>
     </w:p>
     <w:p/>
@@ -1866,6 +1935,41 @@
       <w:spacing w:val="5"/>
     </w:rPr>
   </w:style>
+  <w:style w:type="character" w:styleId="Hyperlink">
+    <w:name w:val="Hyperlink"/>
+    <w:basedOn w:val="DefaultParagraphFont"/>
+    <w:uiPriority w:val="99"/>
+    <w:unhideWhenUsed/>
+    <w:rsid w:val="00B54E2D"/>
+    <w:rPr>
+      <w:color w:val="467886" w:themeColor="hyperlink"/>
+      <w:u w:val="single"/>
+    </w:rPr>
+  </w:style>
+  <w:style w:type="character" w:styleId="UnresolvedMention">
+    <w:name w:val="Unresolved Mention"/>
+    <w:basedOn w:val="DefaultParagraphFont"/>
+    <w:uiPriority w:val="99"/>
+    <w:semiHidden/>
+    <w:unhideWhenUsed/>
+    <w:rsid w:val="00B54E2D"/>
+    <w:rPr>
+      <w:color w:val="605E5C"/>
+      <w:shd w:val="clear" w:color="auto" w:fill="E1DFDD"/>
+    </w:rPr>
+  </w:style>
+  <w:style w:type="character" w:styleId="FollowedHyperlink">
+    <w:name w:val="FollowedHyperlink"/>
+    <w:basedOn w:val="DefaultParagraphFont"/>
+    <w:uiPriority w:val="99"/>
+    <w:semiHidden/>
+    <w:unhideWhenUsed/>
+    <w:rsid w:val="00B54E2D"/>
+    <w:rPr>
+      <w:color w:val="96607D" w:themeColor="followedHyperlink"/>
+      <w:u w:val="single"/>
+    </w:rPr>
+  </w:style>
 </w:styles>
 </file>
 

</xml_diff>

<commit_message>
Updates for version 25.2310.3903
README updated; Form-level SDK documentation added from previous version; About box added.
</commit_message>
<xml_diff>
--- a/Docs/ReadMe.docx
+++ b/Docs/ReadMe.docx
@@ -141,7 +141,7 @@
           <w:noProof/>
         </w:rPr>
         <w:drawing>
-          <wp:inline distT="0" distB="0" distL="0" distR="0" wp14:anchorId="60706A13" wp14:editId="49AD1B23">
+          <wp:inline distT="0" distB="0" distL="0" distR="0" wp14:anchorId="60706A13" wp14:editId="622C8E2C">
             <wp:extent cx="5852172" cy="3139446"/>
             <wp:effectExtent l="0" t="0" r="0" b="3810"/>
             <wp:docPr id="1887760356" name="Picture 2"/>
@@ -677,6 +677,193 @@
         <w:pStyle w:val="Heading2"/>
       </w:pPr>
       <w:r>
+        <w:t>Using ShopTools</w:t>
+      </w:r>
+    </w:p>
+    <w:p>
+      <w:r>
+        <w:t>The general workflow of using ShopTools is easy.</w:t>
+      </w:r>
+    </w:p>
+    <w:p>
+      <w:r>
+        <w:t>The following</w:t>
+      </w:r>
+      <w:r>
+        <w:t xml:space="preserve"> are the general steps for creating No-CAD / No-CAM cuts on your CNC router:</w:t>
+      </w:r>
+    </w:p>
+    <w:p/>
+    <w:p>
+      <w:pPr>
+        <w:pStyle w:val="ListParagraph"/>
+        <w:numPr>
+          <w:ilvl w:val="0"/>
+          <w:numId w:val="5"/>
+        </w:numPr>
+      </w:pPr>
+      <w:r>
+        <w:t>Open ShopTools.</w:t>
+      </w:r>
+      <w:r>
+        <w:t xml:space="preserve"> If this is the first time opening the application, choose </w:t>
+      </w:r>
+      <w:r>
+        <w:t xml:space="preserve">the </w:t>
+      </w:r>
+      <w:r>
+        <w:rPr>
+          <w:b/>
+          <w:bCs/>
+        </w:rPr>
+        <w:t>Edit / Settings</w:t>
+      </w:r>
+      <w:r>
+        <w:t xml:space="preserve"> </w:t>
+      </w:r>
+      <w:r>
+        <w:t>menu option to configure your table. This only needs to be done once.</w:t>
+      </w:r>
+      <w:r>
+        <w:br/>
+      </w:r>
+    </w:p>
+    <w:p>
+      <w:pPr>
+        <w:pStyle w:val="ListParagraph"/>
+        <w:numPr>
+          <w:ilvl w:val="0"/>
+          <w:numId w:val="5"/>
+        </w:numPr>
+      </w:pPr>
+      <w:r>
+        <w:t>Set the Length, Width, and Depth of your workpiece. Optionally, position the workpiece and router at known offsets.</w:t>
+      </w:r>
+      <w:r>
+        <w:br/>
+      </w:r>
+    </w:p>
+    <w:p>
+      <w:pPr>
+        <w:pStyle w:val="ListParagraph"/>
+        <w:numPr>
+          <w:ilvl w:val="0"/>
+          <w:numId w:val="5"/>
+        </w:numPr>
+      </w:pPr>
+      <w:r>
+        <w:t>Double-click a pattern or drag and drop it onto your work area, and set the properties like starting offset, length, angle, or whatever is applicable for the operation.</w:t>
+      </w:r>
+      <w:r>
+        <w:br/>
+      </w:r>
+    </w:p>
+    <w:p>
+      <w:pPr>
+        <w:pStyle w:val="ListParagraph"/>
+        <w:numPr>
+          <w:ilvl w:val="0"/>
+          <w:numId w:val="5"/>
+        </w:numPr>
+      </w:pPr>
+      <w:r>
+        <w:t>Repeat the above steps until all holes and cuts are defined.</w:t>
+      </w:r>
+      <w:r>
+        <w:br/>
+      </w:r>
+    </w:p>
+    <w:p>
+      <w:pPr>
+        <w:pStyle w:val="ListParagraph"/>
+        <w:numPr>
+          <w:ilvl w:val="0"/>
+          <w:numId w:val="5"/>
+        </w:numPr>
+      </w:pPr>
+      <w:r>
+        <w:t>Save your cut-list file if you wish to refer back to it later.</w:t>
+      </w:r>
+      <w:r>
+        <w:t xml:space="preserve"> </w:t>
+      </w:r>
+      <w:r>
+        <w:t xml:space="preserve">Whenever you open a cut-list file you've saved earlier, you only need to export it to g-code </w:t>
+      </w:r>
+      <w:r>
+        <w:t>to use it, skipping all of the above steps.</w:t>
+      </w:r>
+      <w:r>
+        <w:br/>
+      </w:r>
+    </w:p>
+    <w:p>
+      <w:pPr>
+        <w:pStyle w:val="ListParagraph"/>
+        <w:numPr>
+          <w:ilvl w:val="0"/>
+          <w:numId w:val="5"/>
+        </w:numPr>
+      </w:pPr>
+      <w:r>
+        <w:t>Export your file to g-code and pass that file to your machine.</w:t>
+      </w:r>
+    </w:p>
+    <w:p/>
+    <w:p>
+      <w:r>
+        <w:t>{Line}</w:t>
+      </w:r>
+    </w:p>
+    <w:p>
+      <w:r>
+        <w:t xml:space="preserve">NOTE: </w:t>
+      </w:r>
+      <w:r>
+        <w:t xml:space="preserve">Although </w:t>
+      </w:r>
+      <w:r>
+        <w:t>the feature</w:t>
+      </w:r>
+      <w:r>
+        <w:t xml:space="preserve"> is planned, </w:t>
+      </w:r>
+      <w:r>
+        <w:t xml:space="preserve">ShopTools doesn't yet have a real-time 3D toolpath preview. If you like to review your </w:t>
+      </w:r>
+      <w:r>
+        <w:t xml:space="preserve">toolpaths as a general rule before sending them to your machine, </w:t>
+      </w:r>
+      <w:r>
+        <w:t xml:space="preserve">I would recommend using </w:t>
+      </w:r>
+      <w:hyperlink r:id="rId7" w:history="1">
+        <w:r>
+          <w:rPr>
+            <w:rStyle w:val="Hyperlink"/>
+          </w:rPr>
+          <w:t>https://ncviewer.com/</w:t>
+        </w:r>
+      </w:hyperlink>
+      <w:r>
+        <w:t xml:space="preserve"> by ToolPath Labs</w:t>
+      </w:r>
+      <w:r>
+        <w:t>.</w:t>
+      </w:r>
+    </w:p>
+    <w:p>
+      <w:r>
+        <w:t>{Line}</w:t>
+      </w:r>
+    </w:p>
+    <w:p/>
+    <w:p>
+      <w:pPr>
+        <w:pStyle w:val="Heading2"/>
+      </w:pPr>
+      <w:r>
+        <w:lastRenderedPageBreak/>
         <w:t>Developing With ShopTools</w:t>
       </w:r>
     </w:p>
@@ -693,7 +880,7 @@
       <w:r>
         <w:t xml:space="preserve">at </w:t>
       </w:r>
-      <w:hyperlink r:id="rId7" w:history="1">
+      <w:hyperlink r:id="rId8" w:history="1">
         <w:r>
           <w:rPr>
             <w:rStyle w:val="Hyperlink"/>
@@ -709,6 +896,35 @@
       </w:hyperlink>
       <w:r>
         <w:t>.</w:t>
+      </w:r>
+    </w:p>
+    <w:p/>
+    <w:p>
+      <w:pPr>
+        <w:pStyle w:val="Heading2"/>
+      </w:pPr>
+      <w:r>
+        <w:t>Platform Independence</w:t>
+      </w:r>
+      <w:r>
+        <w:t>, Anyone</w:t>
+      </w:r>
+      <w:r>
+        <w:t>?</w:t>
+      </w:r>
+    </w:p>
+    <w:p>
+      <w:r>
+        <w:t xml:space="preserve">If you would like to see a non-Windows (Linux UI) version of this application, please provide some feedback on the Issues page of this repository so I </w:t>
+      </w:r>
+      <w:r>
+        <w:t xml:space="preserve">can get an indication </w:t>
+      </w:r>
+      <w:r>
+        <w:t xml:space="preserve">of whether </w:t>
+      </w:r>
+      <w:r>
+        <w:t>the effort might be worthwhile.</w:t>
       </w:r>
     </w:p>
     <w:p/>
@@ -838,6 +1054,344 @@
     </w:lvl>
   </w:abstractNum>
   <w:abstractNum w:abstractNumId="1" w15:restartNumberingAfterBreak="0">
+    <w:nsid w:val="2EDB56ED"/>
+    <w:multiLevelType w:val="hybridMultilevel"/>
+    <w:tmpl w:val="166A52DA"/>
+    <w:lvl w:ilvl="0" w:tplc="04090001">
+      <w:start w:val="1"/>
+      <w:numFmt w:val="bullet"/>
+      <w:lvlText w:val=""/>
+      <w:lvlJc w:val="left"/>
+      <w:pPr>
+        <w:ind w:left="765" w:hanging="360"/>
+      </w:pPr>
+      <w:rPr>
+        <w:rFonts w:ascii="Symbol" w:hAnsi="Symbol" w:hint="default"/>
+      </w:rPr>
+    </w:lvl>
+    <w:lvl w:ilvl="1" w:tplc="04090003" w:tentative="1">
+      <w:start w:val="1"/>
+      <w:numFmt w:val="bullet"/>
+      <w:lvlText w:val="o"/>
+      <w:lvlJc w:val="left"/>
+      <w:pPr>
+        <w:ind w:left="1485" w:hanging="360"/>
+      </w:pPr>
+      <w:rPr>
+        <w:rFonts w:ascii="Courier New" w:hAnsi="Courier New" w:cs="Courier New" w:hint="default"/>
+      </w:rPr>
+    </w:lvl>
+    <w:lvl w:ilvl="2" w:tplc="04090005" w:tentative="1">
+      <w:start w:val="1"/>
+      <w:numFmt w:val="bullet"/>
+      <w:lvlText w:val=""/>
+      <w:lvlJc w:val="left"/>
+      <w:pPr>
+        <w:ind w:left="2205" w:hanging="360"/>
+      </w:pPr>
+      <w:rPr>
+        <w:rFonts w:ascii="Wingdings" w:hAnsi="Wingdings" w:hint="default"/>
+      </w:rPr>
+    </w:lvl>
+    <w:lvl w:ilvl="3" w:tplc="04090001" w:tentative="1">
+      <w:start w:val="1"/>
+      <w:numFmt w:val="bullet"/>
+      <w:lvlText w:val=""/>
+      <w:lvlJc w:val="left"/>
+      <w:pPr>
+        <w:ind w:left="2925" w:hanging="360"/>
+      </w:pPr>
+      <w:rPr>
+        <w:rFonts w:ascii="Symbol" w:hAnsi="Symbol" w:hint="default"/>
+      </w:rPr>
+    </w:lvl>
+    <w:lvl w:ilvl="4" w:tplc="04090003" w:tentative="1">
+      <w:start w:val="1"/>
+      <w:numFmt w:val="bullet"/>
+      <w:lvlText w:val="o"/>
+      <w:lvlJc w:val="left"/>
+      <w:pPr>
+        <w:ind w:left="3645" w:hanging="360"/>
+      </w:pPr>
+      <w:rPr>
+        <w:rFonts w:ascii="Courier New" w:hAnsi="Courier New" w:cs="Courier New" w:hint="default"/>
+      </w:rPr>
+    </w:lvl>
+    <w:lvl w:ilvl="5" w:tplc="04090005" w:tentative="1">
+      <w:start w:val="1"/>
+      <w:numFmt w:val="bullet"/>
+      <w:lvlText w:val=""/>
+      <w:lvlJc w:val="left"/>
+      <w:pPr>
+        <w:ind w:left="4365" w:hanging="360"/>
+      </w:pPr>
+      <w:rPr>
+        <w:rFonts w:ascii="Wingdings" w:hAnsi="Wingdings" w:hint="default"/>
+      </w:rPr>
+    </w:lvl>
+    <w:lvl w:ilvl="6" w:tplc="04090001" w:tentative="1">
+      <w:start w:val="1"/>
+      <w:numFmt w:val="bullet"/>
+      <w:lvlText w:val=""/>
+      <w:lvlJc w:val="left"/>
+      <w:pPr>
+        <w:ind w:left="5085" w:hanging="360"/>
+      </w:pPr>
+      <w:rPr>
+        <w:rFonts w:ascii="Symbol" w:hAnsi="Symbol" w:hint="default"/>
+      </w:rPr>
+    </w:lvl>
+    <w:lvl w:ilvl="7" w:tplc="04090003" w:tentative="1">
+      <w:start w:val="1"/>
+      <w:numFmt w:val="bullet"/>
+      <w:lvlText w:val="o"/>
+      <w:lvlJc w:val="left"/>
+      <w:pPr>
+        <w:ind w:left="5805" w:hanging="360"/>
+      </w:pPr>
+      <w:rPr>
+        <w:rFonts w:ascii="Courier New" w:hAnsi="Courier New" w:cs="Courier New" w:hint="default"/>
+      </w:rPr>
+    </w:lvl>
+    <w:lvl w:ilvl="8" w:tplc="04090005" w:tentative="1">
+      <w:start w:val="1"/>
+      <w:numFmt w:val="bullet"/>
+      <w:lvlText w:val=""/>
+      <w:lvlJc w:val="left"/>
+      <w:pPr>
+        <w:ind w:left="6525" w:hanging="360"/>
+      </w:pPr>
+      <w:rPr>
+        <w:rFonts w:ascii="Wingdings" w:hAnsi="Wingdings" w:hint="default"/>
+      </w:rPr>
+    </w:lvl>
+  </w:abstractNum>
+  <w:abstractNum w:abstractNumId="2" w15:restartNumberingAfterBreak="0">
+    <w:nsid w:val="321F044B"/>
+    <w:multiLevelType w:val="hybridMultilevel"/>
+    <w:tmpl w:val="30544C2A"/>
+    <w:lvl w:ilvl="0" w:tplc="0046C1F4">
+      <w:numFmt w:val="bullet"/>
+      <w:lvlText w:val="-"/>
+      <w:lvlJc w:val="left"/>
+      <w:pPr>
+        <w:ind w:left="408" w:hanging="360"/>
+      </w:pPr>
+      <w:rPr>
+        <w:rFonts w:ascii="Aptos" w:eastAsiaTheme="minorHAnsi" w:hAnsi="Aptos" w:cstheme="minorBidi" w:hint="default"/>
+      </w:rPr>
+    </w:lvl>
+    <w:lvl w:ilvl="1" w:tplc="04090003" w:tentative="1">
+      <w:start w:val="1"/>
+      <w:numFmt w:val="bullet"/>
+      <w:lvlText w:val="o"/>
+      <w:lvlJc w:val="left"/>
+      <w:pPr>
+        <w:ind w:left="1128" w:hanging="360"/>
+      </w:pPr>
+      <w:rPr>
+        <w:rFonts w:ascii="Courier New" w:hAnsi="Courier New" w:cs="Courier New" w:hint="default"/>
+      </w:rPr>
+    </w:lvl>
+    <w:lvl w:ilvl="2" w:tplc="04090005" w:tentative="1">
+      <w:start w:val="1"/>
+      <w:numFmt w:val="bullet"/>
+      <w:lvlText w:val=""/>
+      <w:lvlJc w:val="left"/>
+      <w:pPr>
+        <w:ind w:left="1848" w:hanging="360"/>
+      </w:pPr>
+      <w:rPr>
+        <w:rFonts w:ascii="Wingdings" w:hAnsi="Wingdings" w:hint="default"/>
+      </w:rPr>
+    </w:lvl>
+    <w:lvl w:ilvl="3" w:tplc="04090001" w:tentative="1">
+      <w:start w:val="1"/>
+      <w:numFmt w:val="bullet"/>
+      <w:lvlText w:val=""/>
+      <w:lvlJc w:val="left"/>
+      <w:pPr>
+        <w:ind w:left="2568" w:hanging="360"/>
+      </w:pPr>
+      <w:rPr>
+        <w:rFonts w:ascii="Symbol" w:hAnsi="Symbol" w:hint="default"/>
+      </w:rPr>
+    </w:lvl>
+    <w:lvl w:ilvl="4" w:tplc="04090003" w:tentative="1">
+      <w:start w:val="1"/>
+      <w:numFmt w:val="bullet"/>
+      <w:lvlText w:val="o"/>
+      <w:lvlJc w:val="left"/>
+      <w:pPr>
+        <w:ind w:left="3288" w:hanging="360"/>
+      </w:pPr>
+      <w:rPr>
+        <w:rFonts w:ascii="Courier New" w:hAnsi="Courier New" w:cs="Courier New" w:hint="default"/>
+      </w:rPr>
+    </w:lvl>
+    <w:lvl w:ilvl="5" w:tplc="04090005" w:tentative="1">
+      <w:start w:val="1"/>
+      <w:numFmt w:val="bullet"/>
+      <w:lvlText w:val=""/>
+      <w:lvlJc w:val="left"/>
+      <w:pPr>
+        <w:ind w:left="4008" w:hanging="360"/>
+      </w:pPr>
+      <w:rPr>
+        <w:rFonts w:ascii="Wingdings" w:hAnsi="Wingdings" w:hint="default"/>
+      </w:rPr>
+    </w:lvl>
+    <w:lvl w:ilvl="6" w:tplc="04090001" w:tentative="1">
+      <w:start w:val="1"/>
+      <w:numFmt w:val="bullet"/>
+      <w:lvlText w:val=""/>
+      <w:lvlJc w:val="left"/>
+      <w:pPr>
+        <w:ind w:left="4728" w:hanging="360"/>
+      </w:pPr>
+      <w:rPr>
+        <w:rFonts w:ascii="Symbol" w:hAnsi="Symbol" w:hint="default"/>
+      </w:rPr>
+    </w:lvl>
+    <w:lvl w:ilvl="7" w:tplc="04090003" w:tentative="1">
+      <w:start w:val="1"/>
+      <w:numFmt w:val="bullet"/>
+      <w:lvlText w:val="o"/>
+      <w:lvlJc w:val="left"/>
+      <w:pPr>
+        <w:ind w:left="5448" w:hanging="360"/>
+      </w:pPr>
+      <w:rPr>
+        <w:rFonts w:ascii="Courier New" w:hAnsi="Courier New" w:cs="Courier New" w:hint="default"/>
+      </w:rPr>
+    </w:lvl>
+    <w:lvl w:ilvl="8" w:tplc="04090005" w:tentative="1">
+      <w:start w:val="1"/>
+      <w:numFmt w:val="bullet"/>
+      <w:lvlText w:val=""/>
+      <w:lvlJc w:val="left"/>
+      <w:pPr>
+        <w:ind w:left="6168" w:hanging="360"/>
+      </w:pPr>
+      <w:rPr>
+        <w:rFonts w:ascii="Wingdings" w:hAnsi="Wingdings" w:hint="default"/>
+      </w:rPr>
+    </w:lvl>
+  </w:abstractNum>
+  <w:abstractNum w:abstractNumId="3" w15:restartNumberingAfterBreak="0">
+    <w:nsid w:val="624F41D3"/>
+    <w:multiLevelType w:val="hybridMultilevel"/>
+    <w:tmpl w:val="6890CC20"/>
+    <w:lvl w:ilvl="0" w:tplc="04090001">
+      <w:start w:val="1"/>
+      <w:numFmt w:val="bullet"/>
+      <w:lvlText w:val=""/>
+      <w:lvlJc w:val="left"/>
+      <w:pPr>
+        <w:ind w:left="408" w:hanging="360"/>
+      </w:pPr>
+      <w:rPr>
+        <w:rFonts w:ascii="Symbol" w:hAnsi="Symbol" w:hint="default"/>
+      </w:rPr>
+    </w:lvl>
+    <w:lvl w:ilvl="1" w:tplc="04090003" w:tentative="1">
+      <w:start w:val="1"/>
+      <w:numFmt w:val="bullet"/>
+      <w:lvlText w:val="o"/>
+      <w:lvlJc w:val="left"/>
+      <w:pPr>
+        <w:ind w:left="1440" w:hanging="360"/>
+      </w:pPr>
+      <w:rPr>
+        <w:rFonts w:ascii="Courier New" w:hAnsi="Courier New" w:cs="Courier New" w:hint="default"/>
+      </w:rPr>
+    </w:lvl>
+    <w:lvl w:ilvl="2" w:tplc="04090005" w:tentative="1">
+      <w:start w:val="1"/>
+      <w:numFmt w:val="bullet"/>
+      <w:lvlText w:val=""/>
+      <w:lvlJc w:val="left"/>
+      <w:pPr>
+        <w:ind w:left="2160" w:hanging="360"/>
+      </w:pPr>
+      <w:rPr>
+        <w:rFonts w:ascii="Wingdings" w:hAnsi="Wingdings" w:hint="default"/>
+      </w:rPr>
+    </w:lvl>
+    <w:lvl w:ilvl="3" w:tplc="04090001" w:tentative="1">
+      <w:start w:val="1"/>
+      <w:numFmt w:val="bullet"/>
+      <w:lvlText w:val=""/>
+      <w:lvlJc w:val="left"/>
+      <w:pPr>
+        <w:ind w:left="2880" w:hanging="360"/>
+      </w:pPr>
+      <w:rPr>
+        <w:rFonts w:ascii="Symbol" w:hAnsi="Symbol" w:hint="default"/>
+      </w:rPr>
+    </w:lvl>
+    <w:lvl w:ilvl="4" w:tplc="04090003" w:tentative="1">
+      <w:start w:val="1"/>
+      <w:numFmt w:val="bullet"/>
+      <w:lvlText w:val="o"/>
+      <w:lvlJc w:val="left"/>
+      <w:pPr>
+        <w:ind w:left="3600" w:hanging="360"/>
+      </w:pPr>
+      <w:rPr>
+        <w:rFonts w:ascii="Courier New" w:hAnsi="Courier New" w:cs="Courier New" w:hint="default"/>
+      </w:rPr>
+    </w:lvl>
+    <w:lvl w:ilvl="5" w:tplc="04090005" w:tentative="1">
+      <w:start w:val="1"/>
+      <w:numFmt w:val="bullet"/>
+      <w:lvlText w:val=""/>
+      <w:lvlJc w:val="left"/>
+      <w:pPr>
+        <w:ind w:left="4320" w:hanging="360"/>
+      </w:pPr>
+      <w:rPr>
+        <w:rFonts w:ascii="Wingdings" w:hAnsi="Wingdings" w:hint="default"/>
+      </w:rPr>
+    </w:lvl>
+    <w:lvl w:ilvl="6" w:tplc="04090001" w:tentative="1">
+      <w:start w:val="1"/>
+      <w:numFmt w:val="bullet"/>
+      <w:lvlText w:val=""/>
+      <w:lvlJc w:val="left"/>
+      <w:pPr>
+        <w:ind w:left="5040" w:hanging="360"/>
+      </w:pPr>
+      <w:rPr>
+        <w:rFonts w:ascii="Symbol" w:hAnsi="Symbol" w:hint="default"/>
+      </w:rPr>
+    </w:lvl>
+    <w:lvl w:ilvl="7" w:tplc="04090003" w:tentative="1">
+      <w:start w:val="1"/>
+      <w:numFmt w:val="bullet"/>
+      <w:lvlText w:val="o"/>
+      <w:lvlJc w:val="left"/>
+      <w:pPr>
+        <w:ind w:left="5760" w:hanging="360"/>
+      </w:pPr>
+      <w:rPr>
+        <w:rFonts w:ascii="Courier New" w:hAnsi="Courier New" w:cs="Courier New" w:hint="default"/>
+      </w:rPr>
+    </w:lvl>
+    <w:lvl w:ilvl="8" w:tplc="04090005" w:tentative="1">
+      <w:start w:val="1"/>
+      <w:numFmt w:val="bullet"/>
+      <w:lvlText w:val=""/>
+      <w:lvlJc w:val="left"/>
+      <w:pPr>
+        <w:ind w:left="6480" w:hanging="360"/>
+      </w:pPr>
+      <w:rPr>
+        <w:rFonts w:ascii="Wingdings" w:hAnsi="Wingdings" w:hint="default"/>
+      </w:rPr>
+    </w:lvl>
+  </w:abstractNum>
+  <w:abstractNum w:abstractNumId="4" w15:restartNumberingAfterBreak="0">
     <w:nsid w:val="692501FC"/>
     <w:multiLevelType w:val="hybridMultilevel"/>
     <w:tmpl w:val="B308BD44"/>
@@ -951,10 +1505,19 @@
     </w:lvl>
   </w:abstractNum>
   <w:num w:numId="1" w16cid:durableId="1875270367">
-    <w:abstractNumId w:val="1"/>
+    <w:abstractNumId w:val="4"/>
   </w:num>
   <w:num w:numId="2" w16cid:durableId="1217163982">
     <w:abstractNumId w:val="0"/>
+  </w:num>
+  <w:num w:numId="3" w16cid:durableId="1924298837">
+    <w:abstractNumId w:val="1"/>
+  </w:num>
+  <w:num w:numId="4" w16cid:durableId="484931975">
+    <w:abstractNumId w:val="2"/>
+  </w:num>
+  <w:num w:numId="5" w16cid:durableId="347022213">
+    <w:abstractNumId w:val="3"/>
   </w:num>
 </w:numbering>
 </file>

</xml_diff>

<commit_message>
Updates for version 25.2313.3814
## Bugs Fixed
 - Bug: X Offset, Y Offset, Router X, and Router Y dimension labels are incorrect
 - Bug: File changed flag not appearing in title when file content has changed
 - Bug: Plunge is slow
 - Bug: Drills in G-code are plunging twice
 - Bug: Drill holes are off by X: -1301.75, Y: 482.6

## Improvements Completed
 - Add File / New Cut-List menu option
 - Rearrange entry position in cut-list
 - Allow user to set the feed rate
</commit_message>
<xml_diff>
--- a/Docs/ReadMe.docx
+++ b/Docs/ReadMe.docx
@@ -65,6 +65,7 @@
       <w:r>
         <w:t xml:space="preserve">Welcome to </w:t>
       </w:r>
+      <w:proofErr w:type="spellStart"/>
       <w:r>
         <w:rPr>
           <w:b/>
@@ -72,6 +73,7 @@
         </w:rPr>
         <w:t>ShopTools</w:t>
       </w:r>
+      <w:proofErr w:type="spellEnd"/>
       <w:r>
         <w:t xml:space="preserve">, the application that finally makes CNC routing </w:t>
       </w:r>
@@ -141,7 +143,7 @@
           <w:noProof/>
         </w:rPr>
         <w:drawing>
-          <wp:inline distT="0" distB="0" distL="0" distR="0" wp14:anchorId="60706A13" wp14:editId="76EFCFD5">
+          <wp:inline distT="0" distB="0" distL="0" distR="0" wp14:anchorId="60706A13" wp14:editId="231A057A">
             <wp:extent cx="5852172" cy="3139446"/>
             <wp:effectExtent l="0" t="0" r="0" b="3810"/>
             <wp:docPr id="1887760356" name="Picture 2"/>
@@ -194,7 +196,15 @@
       </w:pPr>
       <w:r>
         <w:lastRenderedPageBreak/>
-        <w:t>Why ShopTools?</w:t>
+        <w:t xml:space="preserve">Why </w:t>
+      </w:r>
+      <w:proofErr w:type="spellStart"/>
+      <w:r>
+        <w:t>ShopTools</w:t>
+      </w:r>
+      <w:proofErr w:type="spellEnd"/>
+      <w:r>
+        <w:t>?</w:t>
       </w:r>
     </w:p>
     <w:p>
@@ -222,7 +232,15 @@
         <w:t>wish granted</w:t>
       </w:r>
       <w:r>
-        <w:t xml:space="preserve">. ShopTools is here to make your CNC pay for itself by taking over the </w:t>
+        <w:t xml:space="preserve">. </w:t>
+      </w:r>
+      <w:proofErr w:type="spellStart"/>
+      <w:r>
+        <w:t>ShopTools</w:t>
+      </w:r>
+      <w:proofErr w:type="spellEnd"/>
+      <w:r>
+        <w:t xml:space="preserve"> is here to make your CNC pay for itself by taking over the </w:t>
       </w:r>
       <w:r>
         <w:t xml:space="preserve">following </w:t>
@@ -381,7 +399,15 @@
         <w:t>faster than you could mark them with a straightedge and pencil</w:t>
       </w:r>
       <w:r>
-        <w:t>. That’s what ShopTools delivers. No marking. No CA</w:t>
+        <w:t xml:space="preserve">. That’s what </w:t>
+      </w:r>
+      <w:proofErr w:type="spellStart"/>
+      <w:r>
+        <w:t>ShopTools</w:t>
+      </w:r>
+      <w:proofErr w:type="spellEnd"/>
+      <w:r>
+        <w:t xml:space="preserve"> delivers. No marking. No CA</w:t>
       </w:r>
       <w:r>
         <w:t>D. No CAM. No tool-path configurations</w:t>
@@ -390,7 +416,15 @@
         <w:t xml:space="preserve">. </w:t>
       </w:r>
       <w:r>
-        <w:t xml:space="preserve">You just accurately </w:t>
+        <w:t xml:space="preserve">You </w:t>
+      </w:r>
+      <w:proofErr w:type="gramStart"/>
+      <w:r>
+        <w:t>just accurately</w:t>
+      </w:r>
+      <w:proofErr w:type="gramEnd"/>
+      <w:r>
+        <w:t xml:space="preserve"> </w:t>
       </w:r>
       <w:r>
         <w:t>position your material on the waste board, and your CNC does the rest.</w:t>
@@ -576,7 +610,15 @@
     </w:p>
     <w:p>
       <w:r>
-        <w:t xml:space="preserve">Why get your hands near a spinning blade when you don’t have to? With ShopTools, the only time you touch the machine is when you’re </w:t>
+        <w:t xml:space="preserve">Why get your hands near a spinning blade when you don’t have to? With </w:t>
+      </w:r>
+      <w:proofErr w:type="spellStart"/>
+      <w:r>
+        <w:t>ShopTools</w:t>
+      </w:r>
+      <w:proofErr w:type="spellEnd"/>
+      <w:r>
+        <w:t xml:space="preserve">, the only time you touch the machine is when you’re </w:t>
       </w:r>
       <w:r>
         <w:rPr>
@@ -664,7 +706,15 @@
     </w:p>
     <w:p>
       <w:r>
-        <w:t>Download ShopTools today and make your shop run smoother than ever.</w:t>
+        <w:t xml:space="preserve">Download </w:t>
+      </w:r>
+      <w:proofErr w:type="spellStart"/>
+      <w:r>
+        <w:t>ShopTools</w:t>
+      </w:r>
+      <w:proofErr w:type="spellEnd"/>
+      <w:r>
+        <w:t xml:space="preserve"> today and make your shop run smoother than ever.</w:t>
       </w:r>
     </w:p>
     <w:p>
@@ -677,12 +727,735 @@
         <w:pStyle w:val="Heading2"/>
       </w:pPr>
       <w:r>
-        <w:t>Using ShopTools</w:t>
-      </w:r>
-    </w:p>
-    <w:p>
-      <w:r>
-        <w:t>The general workflow of using ShopTools is easy.</w:t>
+        <w:t xml:space="preserve">Installing </w:t>
+      </w:r>
+      <w:proofErr w:type="spellStart"/>
+      <w:r>
+        <w:t>ShopTools</w:t>
+      </w:r>
+      <w:proofErr w:type="spellEnd"/>
+    </w:p>
+    <w:p>
+      <w:r>
+        <w:t>For the best results</w:t>
+      </w:r>
+      <w:r>
+        <w:t xml:space="preserve">, follow these steps to download and install the current version of </w:t>
+      </w:r>
+      <w:proofErr w:type="spellStart"/>
+      <w:r>
+        <w:t>ShopTools</w:t>
+      </w:r>
+      <w:proofErr w:type="spellEnd"/>
+      <w:r>
+        <w:t>.</w:t>
+      </w:r>
+    </w:p>
+    <w:p>
+      <w:pPr>
+        <w:pStyle w:val="ListParagraph"/>
+        <w:numPr>
+          <w:ilvl w:val="0"/>
+          <w:numId w:val="6"/>
+        </w:numPr>
+      </w:pPr>
+      <w:r>
+        <w:t xml:space="preserve">In the right-hand column of this page, locate </w:t>
+      </w:r>
+      <w:r>
+        <w:t xml:space="preserve">and click </w:t>
+      </w:r>
+      <w:r>
+        <w:t xml:space="preserve">the </w:t>
+      </w:r>
+      <w:r>
+        <w:rPr>
+          <w:b/>
+          <w:bCs/>
+        </w:rPr>
+        <w:t>Latest</w:t>
+      </w:r>
+      <w:r>
+        <w:t xml:space="preserve"> </w:t>
+      </w:r>
+      <w:r>
+        <w:t xml:space="preserve">entry in the </w:t>
+      </w:r>
+      <w:r>
+        <w:rPr>
+          <w:b/>
+          <w:bCs/>
+        </w:rPr>
+        <w:t>Releases</w:t>
+      </w:r>
+      <w:r>
+        <w:t xml:space="preserve"> section</w:t>
+      </w:r>
+      <w:r>
+        <w:t>.</w:t>
+      </w:r>
+    </w:p>
+    <w:p>
+      <w:pPr>
+        <w:pStyle w:val="ListParagraph"/>
+        <w:numPr>
+          <w:ilvl w:val="0"/>
+          <w:numId w:val="6"/>
+        </w:numPr>
+      </w:pPr>
+      <w:r>
+        <w:t>Read the release notes and scroll to the bottom of the section.</w:t>
+      </w:r>
+    </w:p>
+    <w:p>
+      <w:pPr>
+        <w:pStyle w:val="ListParagraph"/>
+        <w:numPr>
+          <w:ilvl w:val="0"/>
+          <w:numId w:val="6"/>
+        </w:numPr>
+      </w:pPr>
+      <w:r>
+        <w:t xml:space="preserve">In the </w:t>
+      </w:r>
+      <w:r>
+        <w:rPr>
+          <w:b/>
+          <w:bCs/>
+        </w:rPr>
+        <w:t>Assets</w:t>
+      </w:r>
+      <w:r>
+        <w:t xml:space="preserve"> section, click </w:t>
+      </w:r>
+      <w:r>
+        <w:rPr>
+          <w:b/>
+          <w:bCs/>
+        </w:rPr>
+        <w:t>ShopToolsSetup.exe</w:t>
+      </w:r>
+      <w:r>
+        <w:t>.</w:t>
+      </w:r>
+    </w:p>
+    <w:p>
+      <w:pPr>
+        <w:pStyle w:val="ListParagraph"/>
+        <w:numPr>
+          <w:ilvl w:val="0"/>
+          <w:numId w:val="6"/>
+        </w:numPr>
+      </w:pPr>
+      <w:r>
+        <w:t xml:space="preserve">If you see a Downloads warning message stating that </w:t>
+      </w:r>
+      <w:r>
+        <w:rPr>
+          <w:b/>
+          <w:bCs/>
+        </w:rPr>
+        <w:t xml:space="preserve">ShopToolsSetup.exe </w:t>
+      </w:r>
+      <w:r>
+        <w:rPr>
+          <w:b/>
+          <w:bCs/>
+        </w:rPr>
+        <w:t>isn't commonly downloaded, make sure you trust ShopToolsSetup.exe before you open it</w:t>
+      </w:r>
+      <w:r>
+        <w:t xml:space="preserve">, </w:t>
+      </w:r>
+      <w:r>
+        <w:t xml:space="preserve">click the meatball menu </w:t>
+      </w:r>
+      <w:r>
+        <w:t xml:space="preserve">next to the filename </w:t>
+      </w:r>
+      <w:r>
+        <w:t xml:space="preserve">and click </w:t>
+      </w:r>
+      <w:r>
+        <w:rPr>
+          <w:b/>
+          <w:bCs/>
+        </w:rPr>
+        <w:t>Keep</w:t>
+      </w:r>
+      <w:r>
+        <w:t>.</w:t>
+      </w:r>
+    </w:p>
+    <w:p>
+      <w:pPr>
+        <w:pStyle w:val="ListParagraph"/>
+        <w:numPr>
+          <w:ilvl w:val="1"/>
+          <w:numId w:val="6"/>
+        </w:numPr>
+      </w:pPr>
+      <w:r>
+        <w:t xml:space="preserve">In the </w:t>
+      </w:r>
+      <w:r>
+        <w:rPr>
+          <w:b/>
+          <w:bCs/>
+        </w:rPr>
+        <w:t>Make sure you trust ShopToolsSetup.exe before you open it</w:t>
+      </w:r>
+      <w:r>
+        <w:t xml:space="preserve"> dialog, click </w:t>
+      </w:r>
+      <w:r>
+        <w:rPr>
+          <w:b/>
+          <w:bCs/>
+        </w:rPr>
+        <w:t>Show more</w:t>
+      </w:r>
+      <w:r>
+        <w:t xml:space="preserve">, then </w:t>
+      </w:r>
+      <w:r>
+        <w:t xml:space="preserve">click </w:t>
+      </w:r>
+      <w:r>
+        <w:rPr>
+          <w:b/>
+          <w:bCs/>
+        </w:rPr>
+        <w:t>Keep anyway</w:t>
+      </w:r>
+      <w:r>
+        <w:t>.</w:t>
+      </w:r>
+    </w:p>
+    <w:p>
+      <w:pPr>
+        <w:pStyle w:val="ListParagraph"/>
+        <w:numPr>
+          <w:ilvl w:val="0"/>
+          <w:numId w:val="6"/>
+        </w:numPr>
+      </w:pPr>
+      <w:r>
+        <w:t xml:space="preserve">Open Windows File Explorer in your Downloads folder, and </w:t>
+      </w:r>
+      <w:r>
+        <w:t xml:space="preserve">right-click </w:t>
+      </w:r>
+      <w:r>
+        <w:rPr>
+          <w:b/>
+          <w:bCs/>
+        </w:rPr>
+        <w:t>ShopToolsSetup.exe</w:t>
+      </w:r>
+      <w:r>
+        <w:t>.</w:t>
+      </w:r>
+    </w:p>
+    <w:p>
+      <w:pPr>
+        <w:pStyle w:val="ListParagraph"/>
+        <w:numPr>
+          <w:ilvl w:val="0"/>
+          <w:numId w:val="6"/>
+        </w:numPr>
+      </w:pPr>
+      <w:r>
+        <w:t xml:space="preserve">From the context menu, select </w:t>
+      </w:r>
+      <w:r>
+        <w:rPr>
+          <w:b/>
+          <w:bCs/>
+        </w:rPr>
+        <w:t>Properties</w:t>
+      </w:r>
+      <w:r>
+        <w:t>.</w:t>
+      </w:r>
+    </w:p>
+    <w:p>
+      <w:pPr>
+        <w:pStyle w:val="ListParagraph"/>
+        <w:numPr>
+          <w:ilvl w:val="0"/>
+          <w:numId w:val="6"/>
+        </w:numPr>
+      </w:pPr>
+      <w:r>
+        <w:t xml:space="preserve">Check </w:t>
+      </w:r>
+      <w:r>
+        <w:rPr>
+          <w:b/>
+          <w:bCs/>
+        </w:rPr>
+        <w:t>Unblock</w:t>
+      </w:r>
+      <w:r>
+        <w:t>.</w:t>
+      </w:r>
+    </w:p>
+    <w:p>
+      <w:pPr>
+        <w:pStyle w:val="ListParagraph"/>
+        <w:numPr>
+          <w:ilvl w:val="0"/>
+          <w:numId w:val="6"/>
+        </w:numPr>
+      </w:pPr>
+      <w:r>
+        <w:t xml:space="preserve">Click </w:t>
+      </w:r>
+      <w:r>
+        <w:rPr>
+          <w:b/>
+          <w:bCs/>
+        </w:rPr>
+        <w:t>OK</w:t>
+      </w:r>
+      <w:r>
+        <w:t>.</w:t>
+      </w:r>
+    </w:p>
+    <w:p>
+      <w:pPr>
+        <w:pStyle w:val="ListParagraph"/>
+        <w:numPr>
+          <w:ilvl w:val="0"/>
+          <w:numId w:val="6"/>
+        </w:numPr>
+      </w:pPr>
+      <w:r>
+        <w:t xml:space="preserve">Double-click ShopToolsSetup.exe to run the </w:t>
+      </w:r>
+      <w:proofErr w:type="spellStart"/>
+      <w:r>
+        <w:t>installat</w:t>
+      </w:r>
+      <w:r>
+        <w:rPr>
+          <w:i/>
+          <w:iCs/>
+        </w:rPr>
+        <w:t>on</w:t>
+      </w:r>
+      <w:proofErr w:type="spellEnd"/>
+      <w:r>
+        <w:rPr>
+          <w:i/>
+          <w:iCs/>
+        </w:rPr>
+        <w:t>.</w:t>
+      </w:r>
+    </w:p>
+    <w:p>
+      <w:r>
+        <w:t>{Line}</w:t>
+      </w:r>
+    </w:p>
+    <w:p>
+      <w:pPr>
+        <w:pStyle w:val="Heading3"/>
+      </w:pPr>
+      <w:r>
+        <w:t>More Information</w:t>
+      </w:r>
+    </w:p>
+    <w:p>
+      <w:r>
+        <w:t xml:space="preserve">Since </w:t>
+      </w:r>
+      <w:proofErr w:type="spellStart"/>
+      <w:r>
+        <w:t>ShopTools</w:t>
+      </w:r>
+      <w:proofErr w:type="spellEnd"/>
+      <w:r>
+        <w:t xml:space="preserve"> Desktop </w:t>
+      </w:r>
+      <w:r>
+        <w:t xml:space="preserve">is just a young application, </w:t>
+      </w:r>
+      <w:r>
+        <w:t>it</w:t>
+      </w:r>
+      <w:r>
+        <w:t xml:space="preserve"> </w:t>
+      </w:r>
+      <w:r>
+        <w:t xml:space="preserve">doesn't yet have much of a world-wide reputation. As a result, Microsoft products </w:t>
+      </w:r>
+      <w:r>
+        <w:t xml:space="preserve">like Edge and Teams </w:t>
+      </w:r>
+      <w:r>
+        <w:t xml:space="preserve">might warn you that </w:t>
+      </w:r>
+      <w:r>
+        <w:t xml:space="preserve">since this application isn't downloaded very much, you should make sure you trust it before </w:t>
+      </w:r>
+      <w:r>
+        <w:t>installing it.</w:t>
+      </w:r>
+      <w:r>
+        <w:t xml:space="preserve"> They will likely also cause you to take several additional unnecessary steps to get the software </w:t>
+      </w:r>
+      <w:r>
+        <w:t xml:space="preserve">installed to make sure you really intend to </w:t>
+      </w:r>
+      <w:r>
+        <w:t xml:space="preserve">place it </w:t>
+      </w:r>
+      <w:r>
+        <w:t>on your PC.</w:t>
+      </w:r>
+    </w:p>
+    <w:p>
+      <w:r>
+        <w:t>{Line}</w:t>
+      </w:r>
+    </w:p>
+    <w:p>
+      <w:pPr>
+        <w:pStyle w:val="Heading3"/>
+      </w:pPr>
+      <w:r>
+        <w:lastRenderedPageBreak/>
+        <w:t xml:space="preserve">Reporting the </w:t>
+      </w:r>
+      <w:r>
+        <w:t xml:space="preserve">Setup </w:t>
+      </w:r>
+      <w:r>
+        <w:t>File as Safe</w:t>
+      </w:r>
+    </w:p>
+    <w:p>
+      <w:r>
+        <w:t xml:space="preserve">If you have already learned to trust </w:t>
+      </w:r>
+      <w:proofErr w:type="spellStart"/>
+      <w:r>
+        <w:t>ShopTools</w:t>
+      </w:r>
+      <w:proofErr w:type="spellEnd"/>
+      <w:r>
+        <w:t xml:space="preserve"> and want to help build its reputation so other users don't have to </w:t>
+      </w:r>
+      <w:r>
+        <w:t xml:space="preserve">perform additional installation steps, you can </w:t>
+      </w:r>
+      <w:r>
+        <w:t xml:space="preserve">select the option to </w:t>
+      </w:r>
+      <w:r>
+        <w:rPr>
+          <w:b/>
+          <w:bCs/>
+        </w:rPr>
+        <w:t>Report this file as safe</w:t>
+      </w:r>
+      <w:r>
+        <w:t xml:space="preserve"> on the meatball menu next to the warning </w:t>
+      </w:r>
+      <w:r>
+        <w:rPr>
+          <w:b/>
+          <w:bCs/>
+        </w:rPr>
+        <w:t>ShopToolsSetup.exe isn't commonly downloaded, make sure you trust ShopToolsSetup.exe before you open it</w:t>
+      </w:r>
+      <w:r>
+        <w:t>.</w:t>
+      </w:r>
+    </w:p>
+    <w:p>
+      <w:r>
+        <w:t xml:space="preserve">When you select </w:t>
+      </w:r>
+      <w:r>
+        <w:rPr>
+          <w:b/>
+          <w:bCs/>
+        </w:rPr>
+        <w:t>Report this file as safe</w:t>
+      </w:r>
+      <w:r>
+        <w:t xml:space="preserve">, you are directed to the Microsoft SmartScreen website where you can check </w:t>
+      </w:r>
+      <w:r>
+        <w:rPr>
+          <w:b/>
+          <w:bCs/>
+        </w:rPr>
+        <w:t>I think this is a safe website</w:t>
+      </w:r>
+      <w:r>
+        <w:t>.</w:t>
+      </w:r>
+    </w:p>
+    <w:p>
+      <w:r>
+        <w:t>{Line}</w:t>
+      </w:r>
+    </w:p>
+    <w:p>
+      <w:pPr>
+        <w:pStyle w:val="Heading2"/>
+      </w:pPr>
+      <w:r>
+        <w:t>Our Commitment to Security, Privacy, and Transparency</w:t>
+      </w:r>
+    </w:p>
+    <w:p>
+      <w:r>
+        <w:t>With</w:t>
+      </w:r>
+      <w:r>
+        <w:t xml:space="preserve"> </w:t>
+      </w:r>
+      <w:proofErr w:type="spellStart"/>
+      <w:r>
+        <w:t>ShopTools</w:t>
+      </w:r>
+      <w:proofErr w:type="spellEnd"/>
+      <w:r>
+        <w:t>, our mission is to provide users with a powerful and efficient tool to enhance their productivity</w:t>
+      </w:r>
+      <w:r>
+        <w:t xml:space="preserve"> - </w:t>
+      </w:r>
+      <w:r>
+        <w:t xml:space="preserve">nothing more, nothing less. We understand the importance of trust when it comes to using third-party software, and we take this responsibility seriously.  </w:t>
+      </w:r>
+    </w:p>
+    <w:p/>
+    <w:p>
+      <w:pPr>
+        <w:pStyle w:val="Heading3"/>
+      </w:pPr>
+      <w:r>
+        <w:t>Security and Integrity</w:t>
+      </w:r>
+    </w:p>
+    <w:p>
+      <w:r>
+        <w:t xml:space="preserve">When we compile and distribute </w:t>
+      </w:r>
+      <w:proofErr w:type="spellStart"/>
+      <w:r>
+        <w:t>ShopTools</w:t>
+      </w:r>
+      <w:proofErr w:type="spellEnd"/>
+      <w:r>
+        <w:t xml:space="preserve"> Desktop</w:t>
+      </w:r>
+      <w:r>
+        <w:t xml:space="preserve">, we follow rigorous security protocols to ensure that our application does not pose any risk to your computer. We are committed to delivering a product that is safe, stable, and free of malicious components. To guarantee the authenticity of our software, every official release is </w:t>
+      </w:r>
+      <w:r>
+        <w:t xml:space="preserve">securely </w:t>
+      </w:r>
+      <w:r>
+        <w:t xml:space="preserve">code-signed by </w:t>
+      </w:r>
+      <w:r>
+        <w:rPr>
+          <w:b/>
+          <w:bCs/>
+        </w:rPr>
+        <w:t>Daniel Eric Patterson</w:t>
+      </w:r>
+      <w:r>
+        <w:t xml:space="preserve">. This </w:t>
+      </w:r>
+      <w:r>
+        <w:t xml:space="preserve">authentic </w:t>
+      </w:r>
+      <w:r>
+        <w:t>digital signature</w:t>
+      </w:r>
+      <w:r>
+        <w:t>, issued by SSL.com,</w:t>
+      </w:r>
+      <w:r>
+        <w:t xml:space="preserve"> ensures that the version you install is an unaltered, original copy, free from any unauthorized modifications.  </w:t>
+      </w:r>
+    </w:p>
+    <w:p/>
+    <w:p>
+      <w:pPr>
+        <w:pStyle w:val="Heading3"/>
+      </w:pPr>
+      <w:r>
+        <w:t>Your Privacy Matters</w:t>
+      </w:r>
+    </w:p>
+    <w:p>
+      <w:r>
+        <w:t xml:space="preserve">We firmly believe that your data is yours alone. </w:t>
+      </w:r>
+      <w:proofErr w:type="spellStart"/>
+      <w:r>
+        <w:t>ShopTools</w:t>
+      </w:r>
+      <w:proofErr w:type="spellEnd"/>
+      <w:r>
+        <w:t xml:space="preserve"> </w:t>
+      </w:r>
+      <w:r>
+        <w:rPr>
+          <w:b/>
+          <w:bCs/>
+          <w:u w:val="single"/>
+        </w:rPr>
+        <w:t>does not</w:t>
+      </w:r>
+      <w:r>
+        <w:t xml:space="preserve"> collect, store, or transmit any personal information</w:t>
+      </w:r>
+      <w:r>
+        <w:t xml:space="preserve"> - </w:t>
+      </w:r>
+      <w:r>
+        <w:t>period. Any data you generate, process, or exchange using our application remains entirely under your control. We have no access to it, nor do we ever attempt to monitor or retrieve it in any way. Our software is designed to work locally on your machine, ensuring complete privacy and peace of mind.</w:t>
+      </w:r>
+    </w:p>
+    <w:p/>
+    <w:p>
+      <w:pPr>
+        <w:pStyle w:val="Heading3"/>
+      </w:pPr>
+      <w:r>
+        <w:t>Open Source for Transparency</w:t>
+      </w:r>
+    </w:p>
+    <w:p>
+      <w:r>
+        <w:t xml:space="preserve">To further reinforce our commitment to security and user trust, </w:t>
+      </w:r>
+      <w:proofErr w:type="spellStart"/>
+      <w:r>
+        <w:t>ShopTools</w:t>
+      </w:r>
+      <w:proofErr w:type="spellEnd"/>
+      <w:r>
+        <w:t xml:space="preserve"> is proudly open</w:t>
+      </w:r>
+      <w:r>
+        <w:t xml:space="preserve"> </w:t>
+      </w:r>
+      <w:r>
+        <w:t>source.</w:t>
+      </w:r>
+      <w:r>
+        <w:t xml:space="preserve"> </w:t>
+      </w:r>
+      <w:r>
+        <w:t>Our code is available for review on the</w:t>
+      </w:r>
+      <w:r>
+        <w:t xml:space="preserve"> GitHub</w:t>
+      </w:r>
+      <w:r>
+        <w:t xml:space="preserve"> </w:t>
+      </w:r>
+      <w:proofErr w:type="spellStart"/>
+      <w:r>
+        <w:rPr>
+          <w:b/>
+          <w:bCs/>
+        </w:rPr>
+        <w:t>DanielAnywhere</w:t>
+      </w:r>
+      <w:proofErr w:type="spellEnd"/>
+      <w:r>
+        <w:rPr>
+          <w:b/>
+          <w:bCs/>
+        </w:rPr>
+        <w:t>/</w:t>
+      </w:r>
+      <w:proofErr w:type="spellStart"/>
+      <w:r>
+        <w:rPr>
+          <w:b/>
+          <w:bCs/>
+        </w:rPr>
+        <w:t>ShopTools</w:t>
+      </w:r>
+      <w:proofErr w:type="spellEnd"/>
+      <w:r>
+        <w:t xml:space="preserve"> repository. We encourage anyone in the community to inspect, audit, and verify that our software is exactly what we claim it to be</w:t>
+      </w:r>
+      <w:r>
+        <w:t xml:space="preserve"> - </w:t>
+      </w:r>
+      <w:r>
+        <w:t xml:space="preserve">safe, transparent, and trustworthy. By making our source code publicly accessible, we aim to foster an open dialogue with users and developers alike, ensuring that </w:t>
+      </w:r>
+      <w:proofErr w:type="spellStart"/>
+      <w:r>
+        <w:t>ShopTools</w:t>
+      </w:r>
+      <w:proofErr w:type="spellEnd"/>
+      <w:r>
+        <w:t xml:space="preserve"> remains a reliable tool for all</w:t>
+      </w:r>
+      <w:r>
+        <w:t>.</w:t>
+      </w:r>
+    </w:p>
+    <w:p/>
+    <w:p>
+      <w:r>
+        <w:lastRenderedPageBreak/>
+        <w:t xml:space="preserve">Thank you for choosing </w:t>
+      </w:r>
+      <w:proofErr w:type="spellStart"/>
+      <w:r>
+        <w:t>ShopTools</w:t>
+      </w:r>
+      <w:proofErr w:type="spellEnd"/>
+      <w:r>
+        <w:t xml:space="preserve">. Your trust and security are our top priorities, and we are dedicated to maintaining the highest standards of integrity in everything we do.  </w:t>
+      </w:r>
+    </w:p>
+    <w:p>
+      <w:r>
+        <w:t>{Line}</w:t>
+      </w:r>
+    </w:p>
+    <w:p>
+      <w:pPr>
+        <w:pStyle w:val="Heading2"/>
+      </w:pPr>
+      <w:r>
+        <w:t xml:space="preserve">Using </w:t>
+      </w:r>
+      <w:proofErr w:type="spellStart"/>
+      <w:r>
+        <w:t>ShopTools</w:t>
+      </w:r>
+      <w:proofErr w:type="spellEnd"/>
+    </w:p>
+    <w:p>
+      <w:r>
+        <w:t xml:space="preserve">The general workflow of using </w:t>
+      </w:r>
+      <w:proofErr w:type="spellStart"/>
+      <w:r>
+        <w:t>ShopTools</w:t>
+      </w:r>
+      <w:proofErr w:type="spellEnd"/>
+      <w:r>
+        <w:t xml:space="preserve"> is easy.</w:t>
       </w:r>
     </w:p>
     <w:p>
@@ -703,7 +1476,15 @@
         </w:numPr>
       </w:pPr>
       <w:r>
-        <w:t>Open ShopTools.</w:t>
+        <w:t xml:space="preserve">Open </w:t>
+      </w:r>
+      <w:proofErr w:type="spellStart"/>
+      <w:r>
+        <w:t>ShopTools</w:t>
+      </w:r>
+      <w:proofErr w:type="spellEnd"/>
+      <w:r>
+        <w:t>.</w:t>
       </w:r>
       <w:r>
         <w:t xml:space="preserve"> If this is the first time opening the application, choose </w:t>
@@ -828,14 +1609,27 @@
       <w:r>
         <w:t xml:space="preserve"> is planned, </w:t>
       </w:r>
-      <w:r>
-        <w:t xml:space="preserve">ShopTools doesn't yet have a real-time 3D toolpath preview. If you like to review your </w:t>
+      <w:proofErr w:type="spellStart"/>
+      <w:r>
+        <w:t>ShopTools</w:t>
+      </w:r>
+      <w:proofErr w:type="spellEnd"/>
+      <w:r>
+        <w:t xml:space="preserve"> doesn't yet have a real-time 3D toolpath preview. If you like to review your </w:t>
       </w:r>
       <w:r>
         <w:t xml:space="preserve">toolpaths as a general rule before sending them to your machine, </w:t>
       </w:r>
       <w:r>
-        <w:t xml:space="preserve">I would recommend using </w:t>
+        <w:t xml:space="preserve">I </w:t>
+      </w:r>
+      <w:proofErr w:type="gramStart"/>
+      <w:r>
+        <w:t>would recommend</w:t>
+      </w:r>
+      <w:proofErr w:type="gramEnd"/>
+      <w:r>
+        <w:t xml:space="preserve"> using </w:t>
       </w:r>
       <w:hyperlink r:id="rId7" w:history="1">
         <w:r>
@@ -846,7 +1640,15 @@
         </w:r>
       </w:hyperlink>
       <w:r>
-        <w:t xml:space="preserve"> by ToolPath Labs</w:t>
+        <w:t xml:space="preserve"> by </w:t>
+      </w:r>
+      <w:proofErr w:type="spellStart"/>
+      <w:r>
+        <w:t>ToolPath</w:t>
+      </w:r>
+      <w:proofErr w:type="spellEnd"/>
+      <w:r>
+        <w:t xml:space="preserve"> Labs</w:t>
       </w:r>
       <w:r>
         <w:t>.</w:t>
@@ -863,16 +1665,28 @@
         <w:pStyle w:val="Heading2"/>
       </w:pPr>
       <w:r>
-        <w:lastRenderedPageBreak/>
-        <w:t>Developing With ShopTools</w:t>
-      </w:r>
+        <w:t xml:space="preserve">Developing With </w:t>
+      </w:r>
+      <w:proofErr w:type="spellStart"/>
+      <w:r>
+        <w:t>ShopTools</w:t>
+      </w:r>
+      <w:proofErr w:type="spellEnd"/>
     </w:p>
     <w:p>
       <w:r>
         <w:t>You can see the full SDK documentation</w:t>
       </w:r>
       <w:r>
-        <w:t xml:space="preserve"> for ShopTools </w:t>
+        <w:t xml:space="preserve"> for </w:t>
+      </w:r>
+      <w:proofErr w:type="spellStart"/>
+      <w:r>
+        <w:t>ShopTools</w:t>
+      </w:r>
+      <w:proofErr w:type="spellEnd"/>
+      <w:r>
+        <w:t xml:space="preserve"> </w:t>
       </w:r>
       <w:r>
         <w:t xml:space="preserve">here on the GitHub site </w:t>
@@ -908,6 +1722,7 @@
         <w:pStyle w:val="Heading2"/>
       </w:pPr>
       <w:r>
+        <w:lastRenderedPageBreak/>
         <w:t>Platform Independence</w:t>
       </w:r>
       <w:r>
@@ -1058,6 +1873,119 @@
     </w:lvl>
   </w:abstractNum>
   <w:abstractNum w:abstractNumId="1" w15:restartNumberingAfterBreak="0">
+    <w:nsid w:val="2BFB6525"/>
+    <w:multiLevelType w:val="hybridMultilevel"/>
+    <w:tmpl w:val="1D383F5A"/>
+    <w:lvl w:ilvl="0" w:tplc="04090001">
+      <w:start w:val="1"/>
+      <w:numFmt w:val="bullet"/>
+      <w:lvlText w:val=""/>
+      <w:lvlJc w:val="left"/>
+      <w:pPr>
+        <w:ind w:left="720" w:hanging="360"/>
+      </w:pPr>
+      <w:rPr>
+        <w:rFonts w:ascii="Symbol" w:hAnsi="Symbol" w:hint="default"/>
+      </w:rPr>
+    </w:lvl>
+    <w:lvl w:ilvl="1" w:tplc="04090003">
+      <w:start w:val="1"/>
+      <w:numFmt w:val="bullet"/>
+      <w:lvlText w:val="o"/>
+      <w:lvlJc w:val="left"/>
+      <w:pPr>
+        <w:ind w:left="1440" w:hanging="360"/>
+      </w:pPr>
+      <w:rPr>
+        <w:rFonts w:ascii="Courier New" w:hAnsi="Courier New" w:cs="Courier New" w:hint="default"/>
+      </w:rPr>
+    </w:lvl>
+    <w:lvl w:ilvl="2" w:tplc="04090005" w:tentative="1">
+      <w:start w:val="1"/>
+      <w:numFmt w:val="bullet"/>
+      <w:lvlText w:val=""/>
+      <w:lvlJc w:val="left"/>
+      <w:pPr>
+        <w:ind w:left="2160" w:hanging="360"/>
+      </w:pPr>
+      <w:rPr>
+        <w:rFonts w:ascii="Wingdings" w:hAnsi="Wingdings" w:hint="default"/>
+      </w:rPr>
+    </w:lvl>
+    <w:lvl w:ilvl="3" w:tplc="04090001" w:tentative="1">
+      <w:start w:val="1"/>
+      <w:numFmt w:val="bullet"/>
+      <w:lvlText w:val=""/>
+      <w:lvlJc w:val="left"/>
+      <w:pPr>
+        <w:ind w:left="2880" w:hanging="360"/>
+      </w:pPr>
+      <w:rPr>
+        <w:rFonts w:ascii="Symbol" w:hAnsi="Symbol" w:hint="default"/>
+      </w:rPr>
+    </w:lvl>
+    <w:lvl w:ilvl="4" w:tplc="04090003" w:tentative="1">
+      <w:start w:val="1"/>
+      <w:numFmt w:val="bullet"/>
+      <w:lvlText w:val="o"/>
+      <w:lvlJc w:val="left"/>
+      <w:pPr>
+        <w:ind w:left="3600" w:hanging="360"/>
+      </w:pPr>
+      <w:rPr>
+        <w:rFonts w:ascii="Courier New" w:hAnsi="Courier New" w:cs="Courier New" w:hint="default"/>
+      </w:rPr>
+    </w:lvl>
+    <w:lvl w:ilvl="5" w:tplc="04090005" w:tentative="1">
+      <w:start w:val="1"/>
+      <w:numFmt w:val="bullet"/>
+      <w:lvlText w:val=""/>
+      <w:lvlJc w:val="left"/>
+      <w:pPr>
+        <w:ind w:left="4320" w:hanging="360"/>
+      </w:pPr>
+      <w:rPr>
+        <w:rFonts w:ascii="Wingdings" w:hAnsi="Wingdings" w:hint="default"/>
+      </w:rPr>
+    </w:lvl>
+    <w:lvl w:ilvl="6" w:tplc="04090001" w:tentative="1">
+      <w:start w:val="1"/>
+      <w:numFmt w:val="bullet"/>
+      <w:lvlText w:val=""/>
+      <w:lvlJc w:val="left"/>
+      <w:pPr>
+        <w:ind w:left="5040" w:hanging="360"/>
+      </w:pPr>
+      <w:rPr>
+        <w:rFonts w:ascii="Symbol" w:hAnsi="Symbol" w:hint="default"/>
+      </w:rPr>
+    </w:lvl>
+    <w:lvl w:ilvl="7" w:tplc="04090003" w:tentative="1">
+      <w:start w:val="1"/>
+      <w:numFmt w:val="bullet"/>
+      <w:lvlText w:val="o"/>
+      <w:lvlJc w:val="left"/>
+      <w:pPr>
+        <w:ind w:left="5760" w:hanging="360"/>
+      </w:pPr>
+      <w:rPr>
+        <w:rFonts w:ascii="Courier New" w:hAnsi="Courier New" w:cs="Courier New" w:hint="default"/>
+      </w:rPr>
+    </w:lvl>
+    <w:lvl w:ilvl="8" w:tplc="04090005" w:tentative="1">
+      <w:start w:val="1"/>
+      <w:numFmt w:val="bullet"/>
+      <w:lvlText w:val=""/>
+      <w:lvlJc w:val="left"/>
+      <w:pPr>
+        <w:ind w:left="6480" w:hanging="360"/>
+      </w:pPr>
+      <w:rPr>
+        <w:rFonts w:ascii="Wingdings" w:hAnsi="Wingdings" w:hint="default"/>
+      </w:rPr>
+    </w:lvl>
+  </w:abstractNum>
+  <w:abstractNum w:abstractNumId="2" w15:restartNumberingAfterBreak="0">
     <w:nsid w:val="2EDB56ED"/>
     <w:multiLevelType w:val="hybridMultilevel"/>
     <w:tmpl w:val="166A52DA"/>
@@ -1170,7 +2098,7 @@
       </w:rPr>
     </w:lvl>
   </w:abstractNum>
-  <w:abstractNum w:abstractNumId="2" w15:restartNumberingAfterBreak="0">
+  <w:abstractNum w:abstractNumId="3" w15:restartNumberingAfterBreak="0">
     <w:nsid w:val="321F044B"/>
     <w:multiLevelType w:val="hybridMultilevel"/>
     <w:tmpl w:val="30544C2A"/>
@@ -1282,7 +2210,7 @@
       </w:rPr>
     </w:lvl>
   </w:abstractNum>
-  <w:abstractNum w:abstractNumId="3" w15:restartNumberingAfterBreak="0">
+  <w:abstractNum w:abstractNumId="4" w15:restartNumberingAfterBreak="0">
     <w:nsid w:val="624F41D3"/>
     <w:multiLevelType w:val="hybridMultilevel"/>
     <w:tmpl w:val="6890CC20"/>
@@ -1395,7 +2323,7 @@
       </w:rPr>
     </w:lvl>
   </w:abstractNum>
-  <w:abstractNum w:abstractNumId="4" w15:restartNumberingAfterBreak="0">
+  <w:abstractNum w:abstractNumId="5" w15:restartNumberingAfterBreak="0">
     <w:nsid w:val="692501FC"/>
     <w:multiLevelType w:val="hybridMultilevel"/>
     <w:tmpl w:val="B308BD44"/>
@@ -1509,19 +2437,22 @@
     </w:lvl>
   </w:abstractNum>
   <w:num w:numId="1" w16cid:durableId="1875270367">
-    <w:abstractNumId w:val="4"/>
+    <w:abstractNumId w:val="5"/>
   </w:num>
   <w:num w:numId="2" w16cid:durableId="1217163982">
     <w:abstractNumId w:val="0"/>
   </w:num>
   <w:num w:numId="3" w16cid:durableId="1924298837">
-    <w:abstractNumId w:val="1"/>
+    <w:abstractNumId w:val="2"/>
   </w:num>
   <w:num w:numId="4" w16cid:durableId="484931975">
-    <w:abstractNumId w:val="2"/>
+    <w:abstractNumId w:val="3"/>
   </w:num>
   <w:num w:numId="5" w16cid:durableId="347022213">
-    <w:abstractNumId w:val="3"/>
+    <w:abstractNumId w:val="4"/>
+  </w:num>
+  <w:num w:numId="6" w16cid:durableId="1398044901">
+    <w:abstractNumId w:val="1"/>
   </w:num>
 </w:numbering>
 </file>
@@ -1976,7 +2907,6 @@
     <w:next w:val="Normal"/>
     <w:link w:val="Heading3Char"/>
     <w:uiPriority w:val="9"/>
-    <w:semiHidden/>
     <w:unhideWhenUsed/>
     <w:qFormat/>
     <w:rsid w:val="00FE0CC3"/>
@@ -2183,7 +3113,6 @@
     <w:basedOn w:val="DefaultParagraphFont"/>
     <w:link w:val="Heading3"/>
     <w:uiPriority w:val="9"/>
-    <w:semiHidden/>
     <w:rsid w:val="00FE0CC3"/>
     <w:rPr>
       <w:rFonts w:eastAsiaTheme="majorEastAsia" w:cstheme="majorBidi"/>

</xml_diff>

<commit_message>
Updates for version 25.2409.5030
## Bugs Fixed
 - Bug: Cut edit form storing starting position 2X below its defined location.
 - Bug: Cut edit form not displaying first start coordinate.
 - Bug: Manually defined transits should always count in output.
 - Test: Check all configurations in ShopToolsUtil.TransformToAbsolute.

## Improvements Completed
 - Provide 3D preview of the rendered path.
 - Set a default thickness for materials.
</commit_message>
<xml_diff>
--- a/Docs/ReadMe.docx
+++ b/Docs/ReadMe.docx
@@ -143,7 +143,7 @@
           <w:noProof/>
         </w:rPr>
         <w:drawing>
-          <wp:inline distT="0" distB="0" distL="0" distR="0" wp14:anchorId="60706A13" wp14:editId="231A057A">
+          <wp:inline distT="0" distB="0" distL="0" distR="0" wp14:anchorId="60706A13" wp14:editId="2BE85DCB">
             <wp:extent cx="5852172" cy="3139446"/>
             <wp:effectExtent l="0" t="0" r="0" b="3810"/>
             <wp:docPr id="1887760356" name="Picture 2"/>
@@ -594,6 +594,52 @@
       <w:r>
         <w:t>Just set your dimensions, directions of travel, and origins. Done.</w:t>
       </w:r>
+      <w:r>
+        <w:br/>
+      </w:r>
+    </w:p>
+    <w:p>
+      <w:pPr>
+        <w:pStyle w:val="ListParagraph"/>
+        <w:numPr>
+          <w:ilvl w:val="0"/>
+          <w:numId w:val="2"/>
+        </w:numPr>
+      </w:pPr>
+      <w:r>
+        <w:rPr>
+          <w:b/>
+          <w:bCs/>
+        </w:rPr>
+        <w:t>Check your cuts</w:t>
+      </w:r>
+      <w:r>
+        <w:rPr>
+          <w:b/>
+          <w:bCs/>
+        </w:rPr>
+        <w:t xml:space="preserve"> before exporting. </w:t>
+      </w:r>
+      <w:r>
+        <w:t xml:space="preserve">You can now review </w:t>
+      </w:r>
+      <w:proofErr w:type="spellStart"/>
+      <w:r>
+        <w:t>your</w:t>
+      </w:r>
+      <w:proofErr w:type="spellEnd"/>
+      <w:r>
+        <w:t xml:space="preserve"> cuts on a </w:t>
+      </w:r>
+      <w:r>
+        <w:t>scal</w:t>
+      </w:r>
+      <w:r>
+        <w:t>e-</w:t>
+      </w:r>
+      <w:r>
+        <w:t>model orthogonal 3D view of your table.</w:t>
+      </w:r>
     </w:p>
     <w:p>
       <w:r>
@@ -605,6 +651,7 @@
         <w:pStyle w:val="Heading2"/>
       </w:pPr>
       <w:r>
+        <w:lastRenderedPageBreak/>
         <w:t>The Safest Way to Run Your Shop</w:t>
       </w:r>
     </w:p>
@@ -638,11 +685,7 @@
         <w:t>turning it off</w:t>
       </w:r>
       <w:r>
-        <w:t xml:space="preserve">. Everything in </w:t>
-      </w:r>
-      <w:r>
-        <w:lastRenderedPageBreak/>
-        <w:t xml:space="preserve">between is hands-free. Faster cuts, safer operation, and zero risk of </w:t>
+        <w:t xml:space="preserve">. Everything in between is hands-free. Faster cuts, safer operation, and zero risk of </w:t>
       </w:r>
       <w:r>
         <w:t>kick-back or touching rotating equipment</w:t>

</xml_diff>

<commit_message>
Updates for version 25.2429.4649
# Release Notes - Version 25.2429.4649
Please see the associated GitHub Issues for more information on any of these entries.

## Bugs Fixed
 - Bug: Same plunge depth is being issued for multiple joined plot segments

## Improvements Completed
 - Update README page to include newer screenshot
</commit_message>
<xml_diff>
--- a/Docs/ReadMe.docx
+++ b/Docs/ReadMe.docx
@@ -65,6 +65,7 @@
       <w:r>
         <w:t xml:space="preserve">Welcome to </w:t>
       </w:r>
+      <w:proofErr w:type="spellStart"/>
       <w:r>
         <w:rPr>
           <w:b/>
@@ -72,6 +73,7 @@
         </w:rPr>
         <w:t>ShopTools</w:t>
       </w:r>
+      <w:proofErr w:type="spellEnd"/>
       <w:r>
         <w:t xml:space="preserve">, the application that finally makes CNC routing </w:t>
       </w:r>
@@ -141,10 +143,10 @@
           <w:noProof/>
         </w:rPr>
         <w:drawing>
-          <wp:inline distT="0" distB="0" distL="0" distR="0" wp14:anchorId="60706A13" wp14:editId="5DF0AD54">
-            <wp:extent cx="5852172" cy="3139446"/>
+          <wp:inline distT="0" distB="0" distL="0" distR="0" wp14:anchorId="3FD0A9E7" wp14:editId="6CD3E43C">
+            <wp:extent cx="5852172" cy="3291847"/>
             <wp:effectExtent l="0" t="0" r="0" b="3810"/>
-            <wp:docPr id="1887760356" name="Picture 2"/>
+            <wp:docPr id="1121422287" name="Picture 1"/>
             <wp:cNvGraphicFramePr>
               <a:graphicFrameLocks xmlns:a="http://schemas.openxmlformats.org/drawingml/2006/main" noChangeAspect="1"/>
             </wp:cNvGraphicFramePr>
@@ -152,7 +154,7 @@
               <a:graphicData uri="http://schemas.openxmlformats.org/drawingml/2006/picture">
                 <pic:pic xmlns:pic="http://schemas.openxmlformats.org/drawingml/2006/picture">
                   <pic:nvPicPr>
-                    <pic:cNvPr id="1887760356" name="Picture 1887760356"/>
+                    <pic:cNvPr id="1121422287" name="Picture 1121422287"/>
                     <pic:cNvPicPr/>
                   </pic:nvPicPr>
                   <pic:blipFill>
@@ -170,7 +172,7 @@
                   <pic:spPr>
                     <a:xfrm>
                       <a:off x="0" y="0"/>
-                      <a:ext cx="5852172" cy="3139446"/>
+                      <a:ext cx="5852172" cy="3291847"/>
                     </a:xfrm>
                     <a:prstGeom prst="rect">
                       <a:avLst/>
@@ -194,7 +196,15 @@
       </w:pPr>
       <w:r>
         <w:lastRenderedPageBreak/>
-        <w:t>Why ShopTools?</w:t>
+        <w:t xml:space="preserve">Why </w:t>
+      </w:r>
+      <w:proofErr w:type="spellStart"/>
+      <w:r>
+        <w:t>ShopTools</w:t>
+      </w:r>
+      <w:proofErr w:type="spellEnd"/>
+      <w:r>
+        <w:t>?</w:t>
       </w:r>
     </w:p>
     <w:p>
@@ -222,7 +232,15 @@
         <w:t>wish granted</w:t>
       </w:r>
       <w:r>
-        <w:t xml:space="preserve">. ShopTools is here to make your CNC pay for itself by taking over the </w:t>
+        <w:t xml:space="preserve">. </w:t>
+      </w:r>
+      <w:proofErr w:type="spellStart"/>
+      <w:r>
+        <w:t>ShopTools</w:t>
+      </w:r>
+      <w:proofErr w:type="spellEnd"/>
+      <w:r>
+        <w:t xml:space="preserve"> is here to make your CNC pay for itself by taking over the </w:t>
       </w:r>
       <w:r>
         <w:t xml:space="preserve">following </w:t>
@@ -381,7 +399,15 @@
         <w:t>faster than you could mark them with a straightedge and pencil</w:t>
       </w:r>
       <w:r>
-        <w:t>. That’s what ShopTools delivers. No marking. No CA</w:t>
+        <w:t xml:space="preserve">. That’s what </w:t>
+      </w:r>
+      <w:proofErr w:type="spellStart"/>
+      <w:r>
+        <w:t>ShopTools</w:t>
+      </w:r>
+      <w:proofErr w:type="spellEnd"/>
+      <w:r>
+        <w:t xml:space="preserve"> delivers. No marking. No CA</w:t>
       </w:r>
       <w:r>
         <w:t>D. No CAM. No tool-path configurations</w:t>
@@ -390,7 +416,15 @@
         <w:t xml:space="preserve">. </w:t>
       </w:r>
       <w:r>
-        <w:t xml:space="preserve">You just accurately </w:t>
+        <w:t xml:space="preserve">You </w:t>
+      </w:r>
+      <w:proofErr w:type="gramStart"/>
+      <w:r>
+        <w:t>just accurately</w:t>
+      </w:r>
+      <w:proofErr w:type="gramEnd"/>
+      <w:r>
+        <w:t xml:space="preserve"> </w:t>
       </w:r>
       <w:r>
         <w:t>position your material on the waste board, and your CNC does the rest.</w:t>
@@ -615,7 +649,15 @@
     </w:p>
     <w:p>
       <w:r>
-        <w:t xml:space="preserve">Why get your hands near a spinning blade when you don’t have to? With ShopTools, the only time you touch the machine is when you’re </w:t>
+        <w:t xml:space="preserve">Why get your hands near a spinning blade when you don’t have to? With </w:t>
+      </w:r>
+      <w:proofErr w:type="spellStart"/>
+      <w:r>
+        <w:t>ShopTools</w:t>
+      </w:r>
+      <w:proofErr w:type="spellEnd"/>
+      <w:r>
+        <w:t xml:space="preserve">, the only time you touch the machine is when you’re </w:t>
       </w:r>
       <w:r>
         <w:rPr>
@@ -699,7 +741,15 @@
     </w:p>
     <w:p>
       <w:r>
-        <w:t>Download ShopTools today and make your shop run smoother than ever.</w:t>
+        <w:t xml:space="preserve">Download </w:t>
+      </w:r>
+      <w:proofErr w:type="spellStart"/>
+      <w:r>
+        <w:t>ShopTools</w:t>
+      </w:r>
+      <w:proofErr w:type="spellEnd"/>
+      <w:r>
+        <w:t xml:space="preserve"> today and make your shop run smoother than ever.</w:t>
       </w:r>
     </w:p>
     <w:p>
@@ -712,15 +762,28 @@
         <w:pStyle w:val="Heading2"/>
       </w:pPr>
       <w:r>
-        <w:t>Installing ShopTools</w:t>
-      </w:r>
+        <w:t xml:space="preserve">Installing </w:t>
+      </w:r>
+      <w:proofErr w:type="spellStart"/>
+      <w:r>
+        <w:t>ShopTools</w:t>
+      </w:r>
+      <w:proofErr w:type="spellEnd"/>
     </w:p>
     <w:p>
       <w:r>
         <w:t>For the best results</w:t>
       </w:r>
       <w:r>
-        <w:t>, follow these steps to download and install the current version of ShopTools.</w:t>
+        <w:t xml:space="preserve">, follow these steps to download and install the current version of </w:t>
+      </w:r>
+      <w:proofErr w:type="spellStart"/>
+      <w:r>
+        <w:t>ShopTools</w:t>
+      </w:r>
+      <w:proofErr w:type="spellEnd"/>
+      <w:r>
+        <w:t>.</w:t>
       </w:r>
     </w:p>
     <w:p>
@@ -1004,14 +1067,26 @@
         </w:numPr>
       </w:pPr>
       <w:r>
-        <w:t>Double-click ShopToolsSetup.exe to run the installat</w:t>
+        <w:t xml:space="preserve">Double-click ShopToolsSetup.exe to run the </w:t>
+      </w:r>
+      <w:proofErr w:type="spellStart"/>
+      <w:r>
+        <w:t>installat</w:t>
       </w:r>
       <w:r>
         <w:rPr>
           <w:i/>
           <w:iCs/>
         </w:rPr>
-        <w:t>on.</w:t>
+        <w:t>on</w:t>
+      </w:r>
+      <w:proofErr w:type="spellEnd"/>
+      <w:r>
+        <w:rPr>
+          <w:i/>
+          <w:iCs/>
+        </w:rPr>
+        <w:t>.</w:t>
       </w:r>
     </w:p>
     <w:p>
@@ -1031,8 +1106,13 @@
       <w:r>
         <w:t xml:space="preserve">Since </w:t>
       </w:r>
-      <w:r>
-        <w:t xml:space="preserve">ShopTools Desktop </w:t>
+      <w:proofErr w:type="spellStart"/>
+      <w:r>
+        <w:t>ShopTools</w:t>
+      </w:r>
+      <w:proofErr w:type="spellEnd"/>
+      <w:r>
+        <w:t xml:space="preserve"> Desktop </w:t>
       </w:r>
       <w:r>
         <w:t xml:space="preserve">is just a young application, </w:t>
@@ -1093,7 +1173,15 @@
     </w:p>
     <w:p>
       <w:r>
-        <w:t xml:space="preserve">If you have already learned to trust ShopTools and want to help build its reputation so other users don't have to </w:t>
+        <w:t xml:space="preserve">If you have already learned to trust </w:t>
+      </w:r>
+      <w:proofErr w:type="spellStart"/>
+      <w:r>
+        <w:t>ShopTools</w:t>
+      </w:r>
+      <w:proofErr w:type="spellEnd"/>
+      <w:r>
+        <w:t xml:space="preserve"> and want to help build its reputation so other users don't have to </w:t>
       </w:r>
       <w:r>
         <w:t xml:space="preserve">perform additional installation steps, you can </w:t>
@@ -1165,7 +1253,15 @@
         <w:t>With</w:t>
       </w:r>
       <w:r>
-        <w:t xml:space="preserve"> ShopTools, our mission is to provide users with a powerful and efficient tool to enhance their productivity</w:t>
+        <w:t xml:space="preserve"> </w:t>
+      </w:r>
+      <w:proofErr w:type="spellStart"/>
+      <w:r>
+        <w:t>ShopTools</w:t>
+      </w:r>
+      <w:proofErr w:type="spellEnd"/>
+      <w:r>
+        <w:t>, our mission is to provide users with a powerful and efficient tool to enhance their productivity</w:t>
       </w:r>
       <w:r>
         <w:t xml:space="preserve"> - </w:t>
@@ -1185,8 +1281,13 @@
     </w:p>
     <w:p>
       <w:r>
-        <w:t>When we compile and distribute ShopTools</w:t>
-      </w:r>
+        <w:t xml:space="preserve">When we compile and distribute </w:t>
+      </w:r>
+      <w:proofErr w:type="spellStart"/>
+      <w:r>
+        <w:t>ShopTools</w:t>
+      </w:r>
+      <w:proofErr w:type="spellEnd"/>
       <w:r>
         <w:t xml:space="preserve"> Desktop</w:t>
       </w:r>
@@ -1233,7 +1334,15 @@
     </w:p>
     <w:p>
       <w:r>
-        <w:t xml:space="preserve">We firmly believe that your data is yours alone. ShopTools </w:t>
+        <w:t xml:space="preserve">We firmly believe that your data is yours alone. </w:t>
+      </w:r>
+      <w:proofErr w:type="spellStart"/>
+      <w:r>
+        <w:t>ShopTools</w:t>
+      </w:r>
+      <w:proofErr w:type="spellEnd"/>
+      <w:r>
+        <w:t xml:space="preserve"> </w:t>
       </w:r>
       <w:r>
         <w:rPr>
@@ -1264,7 +1373,15 @@
     </w:p>
     <w:p>
       <w:r>
-        <w:t>To further reinforce our commitment to security and user trust, ShopTools is proudly open</w:t>
+        <w:t xml:space="preserve">To further reinforce our commitment to security and user trust, </w:t>
+      </w:r>
+      <w:proofErr w:type="spellStart"/>
+      <w:r>
+        <w:t>ShopTools</w:t>
+      </w:r>
+      <w:proofErr w:type="spellEnd"/>
+      <w:r>
+        <w:t xml:space="preserve"> is proudly open</w:t>
       </w:r>
       <w:r>
         <w:t xml:space="preserve"> </w:t>
@@ -1284,13 +1401,31 @@
       <w:r>
         <w:t xml:space="preserve"> </w:t>
       </w:r>
-      <w:r>
-        <w:rPr>
-          <w:b/>
-          <w:bCs/>
-        </w:rPr>
-        <w:t>DanielAnywhere/ShopTools</w:t>
-      </w:r>
+      <w:proofErr w:type="spellStart"/>
+      <w:r>
+        <w:rPr>
+          <w:b/>
+          <w:bCs/>
+        </w:rPr>
+        <w:t>DanielAnywhere</w:t>
+      </w:r>
+      <w:proofErr w:type="spellEnd"/>
+      <w:r>
+        <w:rPr>
+          <w:b/>
+          <w:bCs/>
+        </w:rPr>
+        <w:t>/</w:t>
+      </w:r>
+      <w:proofErr w:type="spellStart"/>
+      <w:r>
+        <w:rPr>
+          <w:b/>
+          <w:bCs/>
+        </w:rPr>
+        <w:t>ShopTools</w:t>
+      </w:r>
+      <w:proofErr w:type="spellEnd"/>
       <w:r>
         <w:t xml:space="preserve"> repository. We encourage anyone in the community to inspect, audit, and verify that our software is exactly what we claim it to be</w:t>
       </w:r>
@@ -1298,7 +1433,15 @@
         <w:t xml:space="preserve"> - </w:t>
       </w:r>
       <w:r>
-        <w:t>safe, transparent, and trustworthy. By making our source code publicly accessible, we aim to foster an open dialogue with users and developers alike, ensuring that ShopTools remains a reliable tool for all</w:t>
+        <w:t xml:space="preserve">safe, transparent, and trustworthy. By making our source code publicly accessible, we aim to foster an open dialogue with users and developers alike, ensuring that </w:t>
+      </w:r>
+      <w:proofErr w:type="spellStart"/>
+      <w:r>
+        <w:t>ShopTools</w:t>
+      </w:r>
+      <w:proofErr w:type="spellEnd"/>
+      <w:r>
+        <w:t xml:space="preserve"> remains a reliable tool for all</w:t>
       </w:r>
       <w:r>
         <w:t>.</w:t>
@@ -1308,7 +1451,15 @@
     <w:p>
       <w:r>
         <w:lastRenderedPageBreak/>
-        <w:t xml:space="preserve">Thank you for choosing ShopTools. Your trust and security are our top priorities, and we are dedicated to maintaining the highest standards of integrity in everything we do.  </w:t>
+        <w:t xml:space="preserve">Thank you for choosing </w:t>
+      </w:r>
+      <w:proofErr w:type="spellStart"/>
+      <w:r>
+        <w:t>ShopTools</w:t>
+      </w:r>
+      <w:proofErr w:type="spellEnd"/>
+      <w:r>
+        <w:t xml:space="preserve">. Your trust and security are our top priorities, and we are dedicated to maintaining the highest standards of integrity in everything we do.  </w:t>
       </w:r>
     </w:p>
     <w:p>
@@ -1321,12 +1472,25 @@
         <w:pStyle w:val="Heading2"/>
       </w:pPr>
       <w:r>
-        <w:t>Using ShopTools</w:t>
-      </w:r>
-    </w:p>
-    <w:p>
-      <w:r>
-        <w:t>The general workflow of using ShopTools is easy.</w:t>
+        <w:t xml:space="preserve">Using </w:t>
+      </w:r>
+      <w:proofErr w:type="spellStart"/>
+      <w:r>
+        <w:t>ShopTools</w:t>
+      </w:r>
+      <w:proofErr w:type="spellEnd"/>
+    </w:p>
+    <w:p>
+      <w:r>
+        <w:t xml:space="preserve">The general workflow of using </w:t>
+      </w:r>
+      <w:proofErr w:type="spellStart"/>
+      <w:r>
+        <w:t>ShopTools</w:t>
+      </w:r>
+      <w:proofErr w:type="spellEnd"/>
+      <w:r>
+        <w:t xml:space="preserve"> is easy.</w:t>
       </w:r>
     </w:p>
     <w:p>
@@ -1347,7 +1511,15 @@
         </w:numPr>
       </w:pPr>
       <w:r>
-        <w:t>Open ShopTools.</w:t>
+        <w:t xml:space="preserve">Open </w:t>
+      </w:r>
+      <w:proofErr w:type="spellStart"/>
+      <w:r>
+        <w:t>ShopTools</w:t>
+      </w:r>
+      <w:proofErr w:type="spellEnd"/>
+      <w:r>
+        <w:t>.</w:t>
       </w:r>
       <w:r>
         <w:t xml:space="preserve"> If this is the first time opening the application, choose </w:t>
@@ -1465,15 +1637,28 @@
         <w:pStyle w:val="Heading2"/>
       </w:pPr>
       <w:r>
-        <w:t>Developing With ShopTools</w:t>
-      </w:r>
+        <w:t xml:space="preserve">Developing With </w:t>
+      </w:r>
+      <w:proofErr w:type="spellStart"/>
+      <w:r>
+        <w:t>ShopTools</w:t>
+      </w:r>
+      <w:proofErr w:type="spellEnd"/>
     </w:p>
     <w:p>
       <w:r>
         <w:t>You can see the full SDK documentation</w:t>
       </w:r>
       <w:r>
-        <w:t xml:space="preserve"> for ShopTools </w:t>
+        <w:t xml:space="preserve"> for </w:t>
+      </w:r>
+      <w:proofErr w:type="spellStart"/>
+      <w:r>
+        <w:t>ShopTools</w:t>
+      </w:r>
+      <w:proofErr w:type="spellEnd"/>
+      <w:r>
+        <w:t xml:space="preserve"> </w:t>
       </w:r>
       <w:r>
         <w:t xml:space="preserve">here on the GitHub site </w:t>

</xml_diff>

<commit_message>
Updates for version 25.2715.4228
# Release Notes - Version 25.2715.4228
Please see the associated GitHub Issues for more information on any of these entries.

## Bugs Fixed
 - Bug: Values in scientific notation are being misinterpreted

## Improvements Completed
 - Add SVG Import
</commit_message>
<xml_diff>
--- a/Docs/ReadMe.docx
+++ b/Docs/ReadMe.docx
@@ -52,6 +52,64 @@
     </w:p>
     <w:p>
       <w:r>
+        <w:t>---</w:t>
+      </w:r>
+    </w:p>
+    <w:p>
+      <w:r>
+        <w:rPr>
+          <w:i/>
+          <w:iCs/>
+        </w:rPr>
+        <w:t>New in version 25.2715.4228</w:t>
+      </w:r>
+      <w:r>
+        <w:t xml:space="preserve">. </w:t>
+      </w:r>
+      <w:r>
+        <w:rPr>
+          <w:b/>
+          <w:bCs/>
+        </w:rPr>
+        <w:t>Import SVG Files</w:t>
+      </w:r>
+      <w:r>
+        <w:t xml:space="preserve"> to perfectly emulate your scroll saw, band saw, and </w:t>
+      </w:r>
+      <w:proofErr w:type="spellStart"/>
+      <w:r>
+        <w:t>sabre</w:t>
+      </w:r>
+      <w:proofErr w:type="spellEnd"/>
+      <w:r>
+        <w:t xml:space="preserve"> saw!</w:t>
+      </w:r>
+    </w:p>
+    <w:p>
+      <w:r>
+        <w:t>---</w:t>
+      </w:r>
+    </w:p>
+    <w:p>
+      <w:r>
+        <w:t>{Line}</w:t>
+      </w:r>
+    </w:p>
+    <w:p>
+      <w:r>
+        <w:t>{Line}</w:t>
+      </w:r>
+    </w:p>
+    <w:p>
+      <w:pPr>
+        <w:pStyle w:val="Heading2"/>
+      </w:pPr>
+      <w:r>
+        <w:t>Introduction</w:t>
+      </w:r>
+    </w:p>
+    <w:p>
+      <w:r>
         <w:t>One of the biggest complaints I</w:t>
       </w:r>
       <w:r>
@@ -169,8 +227,9 @@
         <w:rPr>
           <w:noProof/>
         </w:rPr>
+        <w:lastRenderedPageBreak/>
         <w:drawing>
-          <wp:inline distT="0" distB="0" distL="0" distR="0" wp14:anchorId="3FD0A9E7" wp14:editId="34ED5992">
+          <wp:inline distT="0" distB="0" distL="0" distR="0" wp14:anchorId="3FD0A9E7" wp14:editId="19B4E8FF">
             <wp:extent cx="5852172" cy="3291847"/>
             <wp:effectExtent l="0" t="0" r="0" b="3810"/>
             <wp:docPr id="1121422287" name="Picture 1"/>
@@ -222,7 +281,6 @@
         <w:pStyle w:val="Heading2"/>
       </w:pPr>
       <w:r>
-        <w:lastRenderedPageBreak/>
         <w:t xml:space="preserve">Why </w:t>
       </w:r>
       <w:proofErr w:type="spellStart"/>
@@ -449,15 +507,7 @@
         <w:t xml:space="preserve">. </w:t>
       </w:r>
       <w:r>
-        <w:t xml:space="preserve">You </w:t>
-      </w:r>
-      <w:proofErr w:type="gramStart"/>
-      <w:r>
-        <w:t>just accurately</w:t>
-      </w:r>
-      <w:proofErr w:type="gramEnd"/>
-      <w:r>
-        <w:t xml:space="preserve"> </w:t>
+        <w:t xml:space="preserve">You just accurately </w:t>
       </w:r>
       <w:r>
         <w:t>position your material on the waste board, and your CNC does the rest.</w:t>
@@ -497,6 +547,7 @@
         <w:t xml:space="preserve">pecify inches and fractions of an inch for one </w:t>
       </w:r>
       <w:r>
+        <w:lastRenderedPageBreak/>
         <w:t xml:space="preserve">parameter, while using </w:t>
       </w:r>
       <w:r>
@@ -676,7 +727,6 @@
         <w:pStyle w:val="Heading2"/>
       </w:pPr>
       <w:r>
-        <w:lastRenderedPageBreak/>
         <w:t>The Safest Way to Run Your Shop</w:t>
       </w:r>
     </w:p>
@@ -952,6 +1002,7 @@
         </w:numPr>
       </w:pPr>
       <w:r>
+        <w:lastRenderedPageBreak/>
         <w:t xml:space="preserve">If you see a Downloads warning message stating that </w:t>
       </w:r>
       <w:r>
@@ -1253,19 +1304,207 @@
         <w:pStyle w:val="Heading3"/>
       </w:pPr>
       <w:r>
+        <w:t xml:space="preserve">Reporting the </w:t>
+      </w:r>
+      <w:r>
+        <w:t xml:space="preserve">Setup </w:t>
+      </w:r>
+      <w:r>
+        <w:t>File as Safe</w:t>
+      </w:r>
+    </w:p>
+    <w:p>
+      <w:r>
+        <w:t xml:space="preserve">If you have already learned to trust </w:t>
+      </w:r>
+      <w:proofErr w:type="spellStart"/>
+      <w:r>
+        <w:t>ShopTools</w:t>
+      </w:r>
+      <w:proofErr w:type="spellEnd"/>
+      <w:r>
+        <w:t xml:space="preserve"> and want to help build its reputation so other users don</w:t>
+      </w:r>
+      <w:r>
+        <w:t>'</w:t>
+      </w:r>
+      <w:r>
+        <w:t xml:space="preserve">t have to </w:t>
+      </w:r>
+      <w:r>
+        <w:t xml:space="preserve">perform additional installation steps, you can </w:t>
+      </w:r>
+      <w:r>
+        <w:t xml:space="preserve">select the option to </w:t>
+      </w:r>
+      <w:r>
+        <w:rPr>
+          <w:b/>
+          <w:bCs/>
+        </w:rPr>
+        <w:t>Report this file as safe</w:t>
+      </w:r>
+      <w:r>
+        <w:t xml:space="preserve"> on the meatball menu next to the warning </w:t>
+      </w:r>
+      <w:r>
+        <w:rPr>
+          <w:b/>
+          <w:bCs/>
+        </w:rPr>
+        <w:t>ShopToolsSetup.exe isn</w:t>
+      </w:r>
+      <w:r>
+        <w:rPr>
+          <w:b/>
+          <w:bCs/>
+        </w:rPr>
+        <w:t>'</w:t>
+      </w:r>
+      <w:r>
+        <w:rPr>
+          <w:b/>
+          <w:bCs/>
+        </w:rPr>
+        <w:t>t commonly downloaded, make sure you trust ShopToolsSetup.exe before you open it</w:t>
+      </w:r>
+      <w:r>
+        <w:t>.</w:t>
+      </w:r>
+    </w:p>
+    <w:p>
+      <w:r>
+        <w:t xml:space="preserve">When you select </w:t>
+      </w:r>
+      <w:r>
+        <w:rPr>
+          <w:b/>
+          <w:bCs/>
+        </w:rPr>
+        <w:t>Report this file as safe</w:t>
+      </w:r>
+      <w:r>
+        <w:t xml:space="preserve">, you are directed to the Microsoft SmartScreen website where you can check </w:t>
+      </w:r>
+      <w:r>
+        <w:rPr>
+          <w:b/>
+          <w:bCs/>
+        </w:rPr>
+        <w:t>I think this is a safe website</w:t>
+      </w:r>
+      <w:r>
+        <w:t>.</w:t>
+      </w:r>
+    </w:p>
+    <w:p>
+      <w:r>
+        <w:t>{Line}</w:t>
+      </w:r>
+    </w:p>
+    <w:p>
+      <w:pPr>
+        <w:pStyle w:val="Heading2"/>
+      </w:pPr>
+      <w:r>
+        <w:t>Our Commitment to Security, Privacy, and Transparency</w:t>
+      </w:r>
+    </w:p>
+    <w:p>
+      <w:r>
+        <w:t>With</w:t>
+      </w:r>
+      <w:r>
+        <w:t xml:space="preserve"> </w:t>
+      </w:r>
+      <w:proofErr w:type="spellStart"/>
+      <w:r>
+        <w:t>ShopTools</w:t>
+      </w:r>
+      <w:proofErr w:type="spellEnd"/>
+      <w:r>
+        <w:t>, our mission is to provide users with a powerful and efficient tool to enhance their productivity</w:t>
+      </w:r>
+      <w:r>
+        <w:t xml:space="preserve">, </w:t>
+      </w:r>
+      <w:r>
+        <w:t xml:space="preserve">nothing more, nothing less. We understand the importance of trust when it comes to using third-party software, and we take this responsibility seriously.  </w:t>
+      </w:r>
+    </w:p>
+    <w:p/>
+    <w:p>
+      <w:pPr>
+        <w:pStyle w:val="Heading3"/>
+      </w:pPr>
+      <w:r>
+        <w:t>Security and Integrity</w:t>
+      </w:r>
+    </w:p>
+    <w:p>
+      <w:r>
+        <w:t xml:space="preserve">When we compile and distribute </w:t>
+      </w:r>
+      <w:proofErr w:type="spellStart"/>
+      <w:r>
+        <w:t>ShopTools</w:t>
+      </w:r>
+      <w:proofErr w:type="spellEnd"/>
+      <w:r>
+        <w:t xml:space="preserve"> Desktop</w:t>
+      </w:r>
+      <w:r>
+        <w:t xml:space="preserve">, we follow rigorous security protocols to ensure that our application does not pose any risk to your computer. We are committed to delivering a product that is safe, stable, and free of malicious components. To guarantee the authenticity of our software, every official release is </w:t>
+      </w:r>
+      <w:r>
+        <w:t xml:space="preserve">securely </w:t>
+      </w:r>
+      <w:r>
+        <w:t xml:space="preserve">code-signed by </w:t>
+      </w:r>
+      <w:r>
+        <w:rPr>
+          <w:b/>
+          <w:bCs/>
+        </w:rPr>
+        <w:t xml:space="preserve">Daniel Eric </w:t>
+      </w:r>
+      <w:r>
+        <w:rPr>
+          <w:b/>
+          <w:bCs/>
+        </w:rPr>
         <w:lastRenderedPageBreak/>
-        <w:t xml:space="preserve">Reporting the </w:t>
-      </w:r>
-      <w:r>
-        <w:t xml:space="preserve">Setup </w:t>
-      </w:r>
-      <w:r>
-        <w:t>File as Safe</w:t>
-      </w:r>
-    </w:p>
-    <w:p>
-      <w:r>
-        <w:t xml:space="preserve">If you have already learned to trust </w:t>
+        <w:t>Patterson</w:t>
+      </w:r>
+      <w:r>
+        <w:t xml:space="preserve">. This </w:t>
+      </w:r>
+      <w:r>
+        <w:t xml:space="preserve">authentic </w:t>
+      </w:r>
+      <w:r>
+        <w:t>digital signature</w:t>
+      </w:r>
+      <w:r>
+        <w:t>, issued by SSL.com,</w:t>
+      </w:r>
+      <w:r>
+        <w:t xml:space="preserve"> ensures that the version you install is an unaltered, original copy, free from any unauthorized modifications.  </w:t>
+      </w:r>
+    </w:p>
+    <w:p/>
+    <w:p>
+      <w:pPr>
+        <w:pStyle w:val="Heading3"/>
+      </w:pPr>
+      <w:r>
+        <w:t>Your Privacy Matters</w:t>
+      </w:r>
+    </w:p>
+    <w:p>
+      <w:r>
+        <w:t xml:space="preserve">We firmly believe that your data is yours alone. </w:t>
       </w:r>
       <w:proofErr w:type="spellStart"/>
       <w:r>
@@ -1273,296 +1512,114 @@
       </w:r>
       <w:proofErr w:type="spellEnd"/>
       <w:r>
-        <w:t xml:space="preserve"> and want to help build its reputation so other users don</w:t>
-      </w:r>
-      <w:r>
-        <w:t>'</w:t>
-      </w:r>
-      <w:r>
-        <w:t xml:space="preserve">t have to </w:t>
-      </w:r>
-      <w:r>
-        <w:t xml:space="preserve">perform additional installation steps, you can </w:t>
-      </w:r>
-      <w:r>
-        <w:t xml:space="preserve">select the option to </w:t>
-      </w:r>
-      <w:r>
-        <w:rPr>
-          <w:b/>
-          <w:bCs/>
-        </w:rPr>
-        <w:t>Report this file as safe</w:t>
-      </w:r>
-      <w:r>
-        <w:t xml:space="preserve"> on the meatball menu next to the warning </w:t>
-      </w:r>
-      <w:r>
-        <w:rPr>
-          <w:b/>
-          <w:bCs/>
-        </w:rPr>
-        <w:t>ShopToolsSetup.exe isn</w:t>
-      </w:r>
-      <w:r>
-        <w:rPr>
-          <w:b/>
-          <w:bCs/>
-        </w:rPr>
-        <w:t>'</w:t>
-      </w:r>
-      <w:r>
-        <w:rPr>
-          <w:b/>
-          <w:bCs/>
-        </w:rPr>
-        <w:t>t commonly downloaded, make sure you trust ShopToolsSetup.exe before you open it</w:t>
+        <w:t xml:space="preserve"> </w:t>
+      </w:r>
+      <w:r>
+        <w:rPr>
+          <w:b/>
+          <w:bCs/>
+          <w:u w:val="single"/>
+        </w:rPr>
+        <w:t>does not</w:t>
+      </w:r>
+      <w:r>
+        <w:t xml:space="preserve"> collect, store, or transmit any personal information</w:t>
+      </w:r>
+      <w:r>
+        <w:t xml:space="preserve">, </w:t>
+      </w:r>
+      <w:r>
+        <w:t>period. Any data you generate, process, or exchange using our application remains entirely under your control. We have no access to it, nor do we ever attempt to monitor or retrieve it in any way. Our software is designed to work locally on your machine, ensuring complete privacy and peace of mind.</w:t>
+      </w:r>
+    </w:p>
+    <w:p/>
+    <w:p>
+      <w:pPr>
+        <w:pStyle w:val="Heading3"/>
+      </w:pPr>
+      <w:r>
+        <w:t>Open Source for Transparency</w:t>
+      </w:r>
+    </w:p>
+    <w:p>
+      <w:r>
+        <w:t xml:space="preserve">To further reinforce our commitment to security and user trust, </w:t>
+      </w:r>
+      <w:proofErr w:type="spellStart"/>
+      <w:r>
+        <w:t>ShopTools</w:t>
+      </w:r>
+      <w:proofErr w:type="spellEnd"/>
+      <w:r>
+        <w:t xml:space="preserve"> is proudly open</w:t>
+      </w:r>
+      <w:r>
+        <w:t xml:space="preserve"> </w:t>
+      </w:r>
+      <w:r>
+        <w:t>source.</w:t>
+      </w:r>
+      <w:r>
+        <w:t xml:space="preserve"> </w:t>
+      </w:r>
+      <w:r>
+        <w:t>Our code is available for review on the</w:t>
+      </w:r>
+      <w:r>
+        <w:t xml:space="preserve"> GitHub</w:t>
+      </w:r>
+      <w:r>
+        <w:t xml:space="preserve"> </w:t>
+      </w:r>
+      <w:proofErr w:type="spellStart"/>
+      <w:r>
+        <w:rPr>
+          <w:b/>
+          <w:bCs/>
+        </w:rPr>
+        <w:t>DanielAnywhere</w:t>
+      </w:r>
+      <w:proofErr w:type="spellEnd"/>
+      <w:r>
+        <w:rPr>
+          <w:b/>
+          <w:bCs/>
+        </w:rPr>
+        <w:t>/</w:t>
+      </w:r>
+      <w:proofErr w:type="spellStart"/>
+      <w:r>
+        <w:rPr>
+          <w:b/>
+          <w:bCs/>
+        </w:rPr>
+        <w:t>ShopTools</w:t>
+      </w:r>
+      <w:proofErr w:type="spellEnd"/>
+      <w:r>
+        <w:t xml:space="preserve"> repository. We encourage anyone in the community to inspect, audit, and verify that our software is exactly what we claim it to be</w:t>
+      </w:r>
+      <w:r>
+        <w:t xml:space="preserve">, </w:t>
+      </w:r>
+      <w:r>
+        <w:t xml:space="preserve">safe, transparent, and trustworthy. By making our source code publicly accessible, we aim to foster an open dialogue with users and developers alike, ensuring that </w:t>
+      </w:r>
+      <w:proofErr w:type="spellStart"/>
+      <w:r>
+        <w:t>ShopTools</w:t>
+      </w:r>
+      <w:proofErr w:type="spellEnd"/>
+      <w:r>
+        <w:t xml:space="preserve"> remains a reliable tool for all</w:t>
       </w:r>
       <w:r>
         <w:t>.</w:t>
       </w:r>
     </w:p>
-    <w:p>
-      <w:r>
-        <w:t xml:space="preserve">When you select </w:t>
-      </w:r>
-      <w:r>
-        <w:rPr>
-          <w:b/>
-          <w:bCs/>
-        </w:rPr>
-        <w:t>Report this file as safe</w:t>
-      </w:r>
-      <w:r>
-        <w:t xml:space="preserve">, you are directed to the Microsoft SmartScreen website where you can check </w:t>
-      </w:r>
-      <w:r>
-        <w:rPr>
-          <w:b/>
-          <w:bCs/>
-        </w:rPr>
-        <w:t>I think this is a safe website</w:t>
-      </w:r>
-      <w:r>
-        <w:t>.</w:t>
-      </w:r>
-    </w:p>
-    <w:p>
-      <w:r>
-        <w:t>{Line}</w:t>
-      </w:r>
-    </w:p>
-    <w:p>
-      <w:pPr>
-        <w:pStyle w:val="Heading2"/>
-      </w:pPr>
-      <w:r>
-        <w:t>Our Commitment to Security, Privacy, and Transparency</w:t>
-      </w:r>
-    </w:p>
-    <w:p>
-      <w:r>
-        <w:t>With</w:t>
-      </w:r>
-      <w:r>
-        <w:t xml:space="preserve"> </w:t>
-      </w:r>
-      <w:proofErr w:type="spellStart"/>
-      <w:r>
-        <w:t>ShopTools</w:t>
-      </w:r>
-      <w:proofErr w:type="spellEnd"/>
-      <w:r>
-        <w:t>, our mission is to provide users with a powerful and efficient tool to enhance their productivity</w:t>
-      </w:r>
-      <w:r>
-        <w:t xml:space="preserve">, </w:t>
-      </w:r>
-      <w:r>
-        <w:t xml:space="preserve">nothing more, nothing less. We understand the importance of trust when it comes to using third-party software, and we take this responsibility seriously.  </w:t>
-      </w:r>
-    </w:p>
     <w:p/>
     <w:p>
-      <w:pPr>
-        <w:pStyle w:val="Heading3"/>
-      </w:pPr>
-      <w:r>
-        <w:t>Security and Integrity</w:t>
-      </w:r>
-    </w:p>
-    <w:p>
-      <w:r>
-        <w:t xml:space="preserve">When we compile and distribute </w:t>
-      </w:r>
-      <w:proofErr w:type="spellStart"/>
-      <w:r>
-        <w:t>ShopTools</w:t>
-      </w:r>
-      <w:proofErr w:type="spellEnd"/>
-      <w:r>
-        <w:t xml:space="preserve"> Desktop</w:t>
-      </w:r>
-      <w:r>
-        <w:t xml:space="preserve">, we follow rigorous security protocols to ensure that our application does not pose any risk to your computer. We are committed to delivering a product that is safe, stable, and free of malicious components. To guarantee the authenticity of our software, every official release is </w:t>
-      </w:r>
-      <w:r>
-        <w:t xml:space="preserve">securely </w:t>
-      </w:r>
-      <w:r>
-        <w:t xml:space="preserve">code-signed by </w:t>
-      </w:r>
-      <w:r>
-        <w:rPr>
-          <w:b/>
-          <w:bCs/>
-        </w:rPr>
-        <w:t>Daniel Eric Patterson</w:t>
-      </w:r>
-      <w:r>
-        <w:t xml:space="preserve">. This </w:t>
-      </w:r>
-      <w:r>
-        <w:t xml:space="preserve">authentic </w:t>
-      </w:r>
-      <w:r>
-        <w:t>digital signature</w:t>
-      </w:r>
-      <w:r>
-        <w:t>, issued by SSL.com,</w:t>
-      </w:r>
-      <w:r>
-        <w:t xml:space="preserve"> ensures that the version you install is an unaltered, original copy, free from any unauthorized modifications.  </w:t>
-      </w:r>
-    </w:p>
-    <w:p/>
-    <w:p>
-      <w:pPr>
-        <w:pStyle w:val="Heading3"/>
-      </w:pPr>
-      <w:r>
-        <w:t>Your Privacy Matters</w:t>
-      </w:r>
-    </w:p>
-    <w:p>
-      <w:r>
-        <w:t xml:space="preserve">We firmly believe that your data is yours alone. </w:t>
-      </w:r>
-      <w:proofErr w:type="spellStart"/>
-      <w:r>
-        <w:t>ShopTools</w:t>
-      </w:r>
-      <w:proofErr w:type="spellEnd"/>
-      <w:r>
-        <w:t xml:space="preserve"> </w:t>
-      </w:r>
-      <w:r>
-        <w:rPr>
-          <w:b/>
-          <w:bCs/>
-          <w:u w:val="single"/>
-        </w:rPr>
-        <w:t>does not</w:t>
-      </w:r>
-      <w:r>
-        <w:t xml:space="preserve"> collect, store, or transmit any personal information</w:t>
-      </w:r>
-      <w:r>
-        <w:t xml:space="preserve">, </w:t>
-      </w:r>
-      <w:r>
-        <w:t>period. Any data you generate, process, or exchange using our application remains entirely under your control. We have no access to it, nor do we ever attempt to monitor or retrieve it in any way. Our software is designed to work locally on your machine, ensuring complete privacy and peace of mind.</w:t>
-      </w:r>
-    </w:p>
-    <w:p/>
-    <w:p>
-      <w:pPr>
-        <w:pStyle w:val="Heading3"/>
-      </w:pPr>
-      <w:r>
-        <w:t>Open Source for Transparency</w:t>
-      </w:r>
-    </w:p>
-    <w:p>
-      <w:r>
-        <w:t xml:space="preserve">To further reinforce our commitment to security and user trust, </w:t>
-      </w:r>
-      <w:proofErr w:type="spellStart"/>
-      <w:r>
-        <w:t>ShopTools</w:t>
-      </w:r>
-      <w:proofErr w:type="spellEnd"/>
-      <w:r>
-        <w:t xml:space="preserve"> is proudly open</w:t>
-      </w:r>
-      <w:r>
-        <w:t xml:space="preserve"> </w:t>
-      </w:r>
-      <w:r>
-        <w:t>source.</w:t>
-      </w:r>
-      <w:r>
-        <w:t xml:space="preserve"> </w:t>
-      </w:r>
-      <w:r>
-        <w:t>Our code is available for review on the</w:t>
-      </w:r>
-      <w:r>
-        <w:t xml:space="preserve"> GitHub</w:t>
-      </w:r>
-      <w:r>
-        <w:t xml:space="preserve"> </w:t>
-      </w:r>
-      <w:proofErr w:type="spellStart"/>
-      <w:r>
-        <w:rPr>
-          <w:b/>
-          <w:bCs/>
-        </w:rPr>
-        <w:t>DanielAnywhere</w:t>
-      </w:r>
-      <w:proofErr w:type="spellEnd"/>
-      <w:r>
-        <w:rPr>
-          <w:b/>
-          <w:bCs/>
-        </w:rPr>
-        <w:t>/</w:t>
-      </w:r>
-      <w:proofErr w:type="spellStart"/>
-      <w:r>
-        <w:rPr>
-          <w:b/>
-          <w:bCs/>
-        </w:rPr>
-        <w:t>ShopTools</w:t>
-      </w:r>
-      <w:proofErr w:type="spellEnd"/>
-      <w:r>
-        <w:t xml:space="preserve"> repository. We encourage anyone in the community to inspect, audit, and verify that our software is exactly what we claim it to be</w:t>
-      </w:r>
-      <w:r>
-        <w:t xml:space="preserve">, </w:t>
-      </w:r>
-      <w:r>
-        <w:t xml:space="preserve">safe, transparent, and trustworthy. By making our source code publicly accessible, we aim to foster an open dialogue with users and developers alike, ensuring that </w:t>
-      </w:r>
-      <w:proofErr w:type="spellStart"/>
-      <w:r>
-        <w:t>ShopTools</w:t>
-      </w:r>
-      <w:proofErr w:type="spellEnd"/>
-      <w:r>
-        <w:t xml:space="preserve"> remains a reliable tool for all</w:t>
-      </w:r>
-      <w:r>
-        <w:t>.</w:t>
-      </w:r>
-    </w:p>
-    <w:p/>
-    <w:p>
-      <w:r>
-        <w:lastRenderedPageBreak/>
+      <w:r>
         <w:t xml:space="preserve">Thank you for choosing </w:t>
       </w:r>
       <w:proofErr w:type="spellStart"/>
@@ -1710,6 +1767,7 @@
         </w:numPr>
       </w:pPr>
       <w:r>
+        <w:lastRenderedPageBreak/>
         <w:t>Save your cut-list file if you wish to refer back to it later.</w:t>
       </w:r>
       <w:r>
@@ -1749,7 +1807,49 @@
         <w:t>{Line}</w:t>
       </w:r>
     </w:p>
+    <w:p>
+      <w:pPr>
+        <w:pStyle w:val="Heading3"/>
+      </w:pPr>
+      <w:r>
+        <w:t>Tips and Tricks</w:t>
+      </w:r>
+    </w:p>
+    <w:p>
+      <w:r>
+        <w:t>Following are some tips and tricks that could save you some time.</w:t>
+      </w:r>
+    </w:p>
+    <w:p>
+      <w:pPr>
+        <w:pStyle w:val="ListParagraph"/>
+        <w:numPr>
+          <w:ilvl w:val="0"/>
+          <w:numId w:val="7"/>
+        </w:numPr>
+      </w:pPr>
+      <w:r>
+        <w:t>In most numeric textboxes, you can use basic expressions like {pre}0 - (190.84 - 139.7)mm{/pre}.</w:t>
+      </w:r>
+    </w:p>
+    <w:p>
+      <w:pPr>
+        <w:pStyle w:val="ListParagraph"/>
+        <w:numPr>
+          <w:ilvl w:val="0"/>
+          <w:numId w:val="7"/>
+        </w:numPr>
+      </w:pPr>
+      <w:r>
+        <w:t>When importing an SVG file, the absolute center of the object is aligned with the router starting location, allowing you to adjust the starting router location to perfectly offset your shape on your work area.</w:t>
+      </w:r>
+    </w:p>
     <w:p/>
+    <w:p>
+      <w:r>
+        <w:t>{Line}</w:t>
+      </w:r>
+    </w:p>
     <w:p>
       <w:pPr>
         <w:pStyle w:val="Heading2"/>
@@ -1962,6 +2062,119 @@
     </w:lvl>
   </w:abstractNum>
   <w:abstractNum w:abstractNumId="1" w15:restartNumberingAfterBreak="0">
+    <w:nsid w:val="27117757"/>
+    <w:multiLevelType w:val="hybridMultilevel"/>
+    <w:tmpl w:val="4A447D02"/>
+    <w:lvl w:ilvl="0" w:tplc="04090001">
+      <w:start w:val="1"/>
+      <w:numFmt w:val="bullet"/>
+      <w:lvlText w:val=""/>
+      <w:lvlJc w:val="left"/>
+      <w:pPr>
+        <w:ind w:left="720" w:hanging="360"/>
+      </w:pPr>
+      <w:rPr>
+        <w:rFonts w:ascii="Symbol" w:hAnsi="Symbol" w:hint="default"/>
+      </w:rPr>
+    </w:lvl>
+    <w:lvl w:ilvl="1" w:tplc="04090003" w:tentative="1">
+      <w:start w:val="1"/>
+      <w:numFmt w:val="bullet"/>
+      <w:lvlText w:val="o"/>
+      <w:lvlJc w:val="left"/>
+      <w:pPr>
+        <w:ind w:left="1440" w:hanging="360"/>
+      </w:pPr>
+      <w:rPr>
+        <w:rFonts w:ascii="Courier New" w:hAnsi="Courier New" w:cs="Courier New" w:hint="default"/>
+      </w:rPr>
+    </w:lvl>
+    <w:lvl w:ilvl="2" w:tplc="04090005" w:tentative="1">
+      <w:start w:val="1"/>
+      <w:numFmt w:val="bullet"/>
+      <w:lvlText w:val=""/>
+      <w:lvlJc w:val="left"/>
+      <w:pPr>
+        <w:ind w:left="2160" w:hanging="360"/>
+      </w:pPr>
+      <w:rPr>
+        <w:rFonts w:ascii="Wingdings" w:hAnsi="Wingdings" w:hint="default"/>
+      </w:rPr>
+    </w:lvl>
+    <w:lvl w:ilvl="3" w:tplc="04090001" w:tentative="1">
+      <w:start w:val="1"/>
+      <w:numFmt w:val="bullet"/>
+      <w:lvlText w:val=""/>
+      <w:lvlJc w:val="left"/>
+      <w:pPr>
+        <w:ind w:left="2880" w:hanging="360"/>
+      </w:pPr>
+      <w:rPr>
+        <w:rFonts w:ascii="Symbol" w:hAnsi="Symbol" w:hint="default"/>
+      </w:rPr>
+    </w:lvl>
+    <w:lvl w:ilvl="4" w:tplc="04090003" w:tentative="1">
+      <w:start w:val="1"/>
+      <w:numFmt w:val="bullet"/>
+      <w:lvlText w:val="o"/>
+      <w:lvlJc w:val="left"/>
+      <w:pPr>
+        <w:ind w:left="3600" w:hanging="360"/>
+      </w:pPr>
+      <w:rPr>
+        <w:rFonts w:ascii="Courier New" w:hAnsi="Courier New" w:cs="Courier New" w:hint="default"/>
+      </w:rPr>
+    </w:lvl>
+    <w:lvl w:ilvl="5" w:tplc="04090005" w:tentative="1">
+      <w:start w:val="1"/>
+      <w:numFmt w:val="bullet"/>
+      <w:lvlText w:val=""/>
+      <w:lvlJc w:val="left"/>
+      <w:pPr>
+        <w:ind w:left="4320" w:hanging="360"/>
+      </w:pPr>
+      <w:rPr>
+        <w:rFonts w:ascii="Wingdings" w:hAnsi="Wingdings" w:hint="default"/>
+      </w:rPr>
+    </w:lvl>
+    <w:lvl w:ilvl="6" w:tplc="04090001" w:tentative="1">
+      <w:start w:val="1"/>
+      <w:numFmt w:val="bullet"/>
+      <w:lvlText w:val=""/>
+      <w:lvlJc w:val="left"/>
+      <w:pPr>
+        <w:ind w:left="5040" w:hanging="360"/>
+      </w:pPr>
+      <w:rPr>
+        <w:rFonts w:ascii="Symbol" w:hAnsi="Symbol" w:hint="default"/>
+      </w:rPr>
+    </w:lvl>
+    <w:lvl w:ilvl="7" w:tplc="04090003" w:tentative="1">
+      <w:start w:val="1"/>
+      <w:numFmt w:val="bullet"/>
+      <w:lvlText w:val="o"/>
+      <w:lvlJc w:val="left"/>
+      <w:pPr>
+        <w:ind w:left="5760" w:hanging="360"/>
+      </w:pPr>
+      <w:rPr>
+        <w:rFonts w:ascii="Courier New" w:hAnsi="Courier New" w:cs="Courier New" w:hint="default"/>
+      </w:rPr>
+    </w:lvl>
+    <w:lvl w:ilvl="8" w:tplc="04090005" w:tentative="1">
+      <w:start w:val="1"/>
+      <w:numFmt w:val="bullet"/>
+      <w:lvlText w:val=""/>
+      <w:lvlJc w:val="left"/>
+      <w:pPr>
+        <w:ind w:left="6480" w:hanging="360"/>
+      </w:pPr>
+      <w:rPr>
+        <w:rFonts w:ascii="Wingdings" w:hAnsi="Wingdings" w:hint="default"/>
+      </w:rPr>
+    </w:lvl>
+  </w:abstractNum>
+  <w:abstractNum w:abstractNumId="2" w15:restartNumberingAfterBreak="0">
     <w:nsid w:val="2BFB6525"/>
     <w:multiLevelType w:val="hybridMultilevel"/>
     <w:tmpl w:val="1D383F5A"/>
@@ -2074,7 +2287,7 @@
       </w:rPr>
     </w:lvl>
   </w:abstractNum>
-  <w:abstractNum w:abstractNumId="2" w15:restartNumberingAfterBreak="0">
+  <w:abstractNum w:abstractNumId="3" w15:restartNumberingAfterBreak="0">
     <w:nsid w:val="2EDB56ED"/>
     <w:multiLevelType w:val="hybridMultilevel"/>
     <w:tmpl w:val="166A52DA"/>
@@ -2187,7 +2400,7 @@
       </w:rPr>
     </w:lvl>
   </w:abstractNum>
-  <w:abstractNum w:abstractNumId="3" w15:restartNumberingAfterBreak="0">
+  <w:abstractNum w:abstractNumId="4" w15:restartNumberingAfterBreak="0">
     <w:nsid w:val="321F044B"/>
     <w:multiLevelType w:val="hybridMultilevel"/>
     <w:tmpl w:val="30544C2A"/>
@@ -2299,7 +2512,7 @@
       </w:rPr>
     </w:lvl>
   </w:abstractNum>
-  <w:abstractNum w:abstractNumId="4" w15:restartNumberingAfterBreak="0">
+  <w:abstractNum w:abstractNumId="5" w15:restartNumberingAfterBreak="0">
     <w:nsid w:val="624F41D3"/>
     <w:multiLevelType w:val="hybridMultilevel"/>
     <w:tmpl w:val="6890CC20"/>
@@ -2412,7 +2625,7 @@
       </w:rPr>
     </w:lvl>
   </w:abstractNum>
-  <w:abstractNum w:abstractNumId="5" w15:restartNumberingAfterBreak="0">
+  <w:abstractNum w:abstractNumId="6" w15:restartNumberingAfterBreak="0">
     <w:nsid w:val="692501FC"/>
     <w:multiLevelType w:val="hybridMultilevel"/>
     <w:tmpl w:val="B308BD44"/>
@@ -2526,21 +2739,24 @@
     </w:lvl>
   </w:abstractNum>
   <w:num w:numId="1" w16cid:durableId="1875270367">
-    <w:abstractNumId w:val="5"/>
+    <w:abstractNumId w:val="6"/>
   </w:num>
   <w:num w:numId="2" w16cid:durableId="1217163982">
     <w:abstractNumId w:val="0"/>
   </w:num>
   <w:num w:numId="3" w16cid:durableId="1924298837">
+    <w:abstractNumId w:val="3"/>
+  </w:num>
+  <w:num w:numId="4" w16cid:durableId="484931975">
+    <w:abstractNumId w:val="4"/>
+  </w:num>
+  <w:num w:numId="5" w16cid:durableId="347022213">
+    <w:abstractNumId w:val="5"/>
+  </w:num>
+  <w:num w:numId="6" w16cid:durableId="1398044901">
     <w:abstractNumId w:val="2"/>
   </w:num>
-  <w:num w:numId="4" w16cid:durableId="484931975">
-    <w:abstractNumId w:val="3"/>
-  </w:num>
-  <w:num w:numId="5" w16cid:durableId="347022213">
-    <w:abstractNumId w:val="4"/>
-  </w:num>
-  <w:num w:numId="6" w16cid:durableId="1398044901">
+  <w:num w:numId="7" w16cid:durableId="1990472908">
     <w:abstractNumId w:val="1"/>
   </w:num>
 </w:numbering>

</xml_diff>